<commit_message>
my part of the analysis
</commit_message>
<xml_diff>
--- a/COMP 340 Project 3 Report.docx
+++ b/COMP 340 Project 3 Report.docx
@@ -353,21 +353,7 @@
               <w:rPr>
                 <w:rFonts w:ascii="Times New Roman" w:hAnsi="Times New Roman" w:cs="Times New Roman"/>
               </w:rPr>
-              <w:t xml:space="preserve">Second child, HUGE </w:t>
-            </w:r>
-            <w:proofErr w:type="spellStart"/>
-            <w:r>
-              <w:rPr>
-                <w:rFonts w:ascii="Times New Roman" w:hAnsi="Times New Roman" w:cs="Times New Roman"/>
-              </w:rPr>
-              <w:t>malloc</w:t>
-            </w:r>
-            <w:proofErr w:type="spellEnd"/>
-            <w:r>
-              <w:rPr>
-                <w:rFonts w:ascii="Times New Roman" w:hAnsi="Times New Roman" w:cs="Times New Roman"/>
-              </w:rPr>
-              <w:t>() loop</w:t>
+              <w:t>Second child, HUGE malloc() loop</w:t>
             </w:r>
           </w:p>
         </w:tc>
@@ -607,7 +593,6 @@
           <w:u w:val="single"/>
         </w:rPr>
       </w:pPr>
-      <w:bookmarkStart w:id="0" w:name="_GoBack"/>
       <w:r>
         <w:rPr>
           <w:rFonts w:ascii="Times New Roman" w:hAnsi="Times New Roman" w:cs="Times New Roman"/>
@@ -617,7 +602,6 @@
         <w:t>Task 2</w:t>
       </w:r>
     </w:p>
-    <w:bookmarkEnd w:id="0"/>
     <w:p>
       <w:pPr>
         <w:rPr>
@@ -1131,28 +1115,12 @@
           <w:rFonts w:ascii="Times New Roman" w:hAnsi="Times New Roman" w:cs="Times New Roman"/>
         </w:rPr>
       </w:pPr>
-      <w:proofErr w:type="spellStart"/>
       <w:r>
         <w:rPr>
           <w:rFonts w:ascii="Times New Roman" w:hAnsi="Times New Roman" w:cs="Times New Roman"/>
         </w:rPr>
-        <w:t>Execv</w:t>
+        <w:t>Execv with big_function</w:t>
       </w:r>
-      <w:proofErr w:type="spellEnd"/>
-      <w:r>
-        <w:rPr>
-          <w:rFonts w:ascii="Times New Roman" w:hAnsi="Times New Roman" w:cs="Times New Roman"/>
-        </w:rPr>
-        <w:t xml:space="preserve"> with </w:t>
-      </w:r>
-      <w:proofErr w:type="spellStart"/>
-      <w:r>
-        <w:rPr>
-          <w:rFonts w:ascii="Times New Roman" w:hAnsi="Times New Roman" w:cs="Times New Roman"/>
-        </w:rPr>
-        <w:t>big_function</w:t>
-      </w:r>
-      <w:proofErr w:type="spellEnd"/>
     </w:p>
     <w:tbl>
       <w:tblPr>
@@ -1419,16 +1387,8 @@
               <w:rPr>
                 <w:rFonts w:ascii="Times New Roman" w:hAnsi="Times New Roman" w:cs="Times New Roman"/>
               </w:rPr>
-              <w:t xml:space="preserve">Main after child calls </w:t>
-            </w:r>
-            <w:proofErr w:type="spellStart"/>
-            <w:r>
-              <w:rPr>
-                <w:rFonts w:ascii="Times New Roman" w:hAnsi="Times New Roman" w:cs="Times New Roman"/>
-              </w:rPr>
-              <w:t>execv</w:t>
-            </w:r>
-            <w:proofErr w:type="spellEnd"/>
+              <w:t>Main after child calls execv</w:t>
+            </w:r>
           </w:p>
         </w:tc>
         <w:tc>
@@ -1505,16 +1465,8 @@
               <w:rPr>
                 <w:rFonts w:ascii="Times New Roman" w:hAnsi="Times New Roman" w:cs="Times New Roman"/>
               </w:rPr>
-              <w:t xml:space="preserve">Child after </w:t>
-            </w:r>
-            <w:proofErr w:type="spellStart"/>
-            <w:r>
-              <w:rPr>
-                <w:rFonts w:ascii="Times New Roman" w:hAnsi="Times New Roman" w:cs="Times New Roman"/>
-              </w:rPr>
-              <w:t>execv</w:t>
-            </w:r>
-            <w:proofErr w:type="spellEnd"/>
+              <w:t>Child after execv</w:t>
+            </w:r>
           </w:p>
         </w:tc>
         <w:tc>
@@ -1589,28 +1541,12 @@
           <w:rFonts w:ascii="Times New Roman" w:hAnsi="Times New Roman" w:cs="Times New Roman"/>
         </w:rPr>
       </w:pPr>
-      <w:proofErr w:type="spellStart"/>
       <w:r>
         <w:rPr>
           <w:rFonts w:ascii="Times New Roman" w:hAnsi="Times New Roman" w:cs="Times New Roman"/>
         </w:rPr>
-        <w:t>Execv</w:t>
+        <w:t>Execv with empty_function</w:t>
       </w:r>
-      <w:proofErr w:type="spellEnd"/>
-      <w:r>
-        <w:rPr>
-          <w:rFonts w:ascii="Times New Roman" w:hAnsi="Times New Roman" w:cs="Times New Roman"/>
-        </w:rPr>
-        <w:t xml:space="preserve"> with </w:t>
-      </w:r>
-      <w:proofErr w:type="spellStart"/>
-      <w:r>
-        <w:rPr>
-          <w:rFonts w:ascii="Times New Roman" w:hAnsi="Times New Roman" w:cs="Times New Roman"/>
-        </w:rPr>
-        <w:t>empty_function</w:t>
-      </w:r>
-      <w:proofErr w:type="spellEnd"/>
     </w:p>
     <w:tbl>
       <w:tblPr>
@@ -1877,16 +1813,8 @@
               <w:rPr>
                 <w:rFonts w:ascii="Times New Roman" w:hAnsi="Times New Roman" w:cs="Times New Roman"/>
               </w:rPr>
-              <w:t xml:space="preserve">Main after child calls </w:t>
-            </w:r>
-            <w:proofErr w:type="spellStart"/>
-            <w:r>
-              <w:rPr>
-                <w:rFonts w:ascii="Times New Roman" w:hAnsi="Times New Roman" w:cs="Times New Roman"/>
-              </w:rPr>
-              <w:t>execv</w:t>
-            </w:r>
-            <w:proofErr w:type="spellEnd"/>
+              <w:t>Main after child calls execv</w:t>
+            </w:r>
           </w:p>
         </w:tc>
         <w:tc>
@@ -1963,16 +1891,8 @@
               <w:rPr>
                 <w:rFonts w:ascii="Times New Roman" w:hAnsi="Times New Roman" w:cs="Times New Roman"/>
               </w:rPr>
-              <w:t xml:space="preserve">Child after </w:t>
-            </w:r>
-            <w:proofErr w:type="spellStart"/>
-            <w:r>
-              <w:rPr>
-                <w:rFonts w:ascii="Times New Roman" w:hAnsi="Times New Roman" w:cs="Times New Roman"/>
-              </w:rPr>
-              <w:t>execv</w:t>
-            </w:r>
-            <w:proofErr w:type="spellEnd"/>
+              <w:t>Child after execv</w:t>
+            </w:r>
           </w:p>
         </w:tc>
         <w:tc>
@@ -2043,6 +1963,163 @@
     </w:p>
     <w:p>
       <w:pPr>
+        <w:rPr>
+          <w:rFonts w:ascii="Times New Roman" w:hAnsi="Times New Roman" w:cs="Times New Roman"/>
+          <w:b/>
+          <w:u w:val="single"/>
+        </w:rPr>
+      </w:pPr>
+    </w:p>
+    <w:p>
+      <w:pPr>
+        <w:rPr>
+          <w:rFonts w:ascii="Times New Roman" w:hAnsi="Times New Roman" w:cs="Times New Roman"/>
+          <w:b/>
+          <w:u w:val="single"/>
+        </w:rPr>
+      </w:pPr>
+    </w:p>
+    <w:p>
+      <w:pPr>
+        <w:rPr>
+          <w:rFonts w:ascii="Times New Roman" w:hAnsi="Times New Roman" w:cs="Times New Roman"/>
+          <w:b/>
+          <w:u w:val="single"/>
+        </w:rPr>
+      </w:pPr>
+      <w:r>
+        <w:rPr>
+          <w:rFonts w:ascii="Times New Roman" w:hAnsi="Times New Roman" w:cs="Times New Roman"/>
+          <w:b/>
+          <w:u w:val="single"/>
+        </w:rPr>
+        <w:lastRenderedPageBreak/>
+        <w:t>Analysis</w:t>
+      </w:r>
+    </w:p>
+    <w:p>
+      <w:pPr>
+        <w:ind w:left="720" w:hanging="720"/>
+        <w:rPr>
+          <w:rFonts w:ascii="Times New Roman" w:hAnsi="Times New Roman" w:cs="Times New Roman"/>
+        </w:rPr>
+      </w:pPr>
+      <w:r>
+        <w:rPr>
+          <w:rFonts w:ascii="Times New Roman" w:hAnsi="Times New Roman" w:cs="Times New Roman"/>
+        </w:rPr>
+        <w:t>Task 1: New processes are given about 640 KiB on their start and that does not vary based on things currently running or the type of process. If the process needs more space it allocates it when the code calls it to, so the memory allocation of a process will change over time, the OS will allocate and deallocate space as it runs.</w:t>
+      </w:r>
+    </w:p>
+    <w:p>
+      <w:pPr>
+        <w:ind w:left="720" w:hanging="720"/>
+        <w:rPr>
+          <w:rFonts w:ascii="Times New Roman" w:hAnsi="Times New Roman" w:cs="Times New Roman"/>
+        </w:rPr>
+      </w:pPr>
+      <w:r>
+        <w:rPr>
+          <w:rFonts w:ascii="Times New Roman" w:hAnsi="Times New Roman" w:cs="Times New Roman"/>
+        </w:rPr>
+        <w:t>Task 2: Child processes are given about 288 KiB, for our function each subsequent child process was given what the previous child was given plus another 4 KiB, this may be a coincidence th</w:t>
+      </w:r>
+      <w:r>
+        <w:rPr>
+          <w:rFonts w:ascii="Times New Roman" w:hAnsi="Times New Roman" w:cs="Times New Roman"/>
+        </w:rPr>
+        <w:t>ough. Initially, Linux allocates the normal 288 KiB to a child process that loads another process but will allocate that child more space when he calls execv and needs the extra space. In our example with an empty function the child was given an extra 56 KiB, however when the child ran an execv on a function that needed a large amount of space he was given a massive 200720 KiB.</w:t>
+      </w:r>
+    </w:p>
+    <w:p>
+      <w:pPr>
+        <w:ind w:left="720" w:hanging="720"/>
+        <w:rPr>
+          <w:rFonts w:ascii="Times New Roman" w:hAnsi="Times New Roman" w:cs="Times New Roman"/>
+        </w:rPr>
+      </w:pPr>
+    </w:p>
+    <w:p>
+      <w:pPr>
+        <w:ind w:left="720" w:hanging="720"/>
+        <w:rPr>
+          <w:rFonts w:ascii="Times New Roman" w:hAnsi="Times New Roman" w:cs="Times New Roman"/>
+        </w:rPr>
+      </w:pPr>
+    </w:p>
+    <w:p>
+      <w:pPr>
+        <w:ind w:left="720" w:hanging="720"/>
+        <w:rPr>
+          <w:rFonts w:ascii="Times New Roman" w:hAnsi="Times New Roman" w:cs="Times New Roman"/>
+        </w:rPr>
+      </w:pPr>
+    </w:p>
+    <w:p>
+      <w:pPr>
+        <w:ind w:left="720" w:hanging="720"/>
+        <w:rPr>
+          <w:rFonts w:ascii="Times New Roman" w:hAnsi="Times New Roman" w:cs="Times New Roman"/>
+        </w:rPr>
+      </w:pPr>
+    </w:p>
+    <w:p>
+      <w:pPr>
+        <w:ind w:left="720" w:hanging="720"/>
+        <w:rPr>
+          <w:rFonts w:ascii="Times New Roman" w:hAnsi="Times New Roman" w:cs="Times New Roman"/>
+        </w:rPr>
+      </w:pPr>
+    </w:p>
+    <w:p>
+      <w:pPr>
+        <w:ind w:left="720" w:hanging="720"/>
+        <w:rPr>
+          <w:rFonts w:ascii="Times New Roman" w:hAnsi="Times New Roman" w:cs="Times New Roman"/>
+        </w:rPr>
+      </w:pPr>
+    </w:p>
+    <w:p>
+      <w:pPr>
+        <w:ind w:left="720" w:hanging="720"/>
+        <w:rPr>
+          <w:rFonts w:ascii="Times New Roman" w:hAnsi="Times New Roman" w:cs="Times New Roman"/>
+        </w:rPr>
+      </w:pPr>
+    </w:p>
+    <w:p>
+      <w:pPr>
+        <w:ind w:left="720" w:hanging="720"/>
+        <w:rPr>
+          <w:rFonts w:ascii="Times New Roman" w:hAnsi="Times New Roman" w:cs="Times New Roman"/>
+        </w:rPr>
+      </w:pPr>
+      <w:r>
+        <w:rPr>
+          <w:rFonts w:ascii="Times New Roman" w:hAnsi="Times New Roman" w:cs="Times New Roman"/>
+        </w:rPr>
+        <w:t xml:space="preserve">From this assignment I learned that even small functions can take quite a bit of space. I also learned that </w:t>
+      </w:r>
+      <w:r>
+        <w:rPr>
+          <w:rFonts w:ascii="Times New Roman" w:hAnsi="Times New Roman" w:cs="Times New Roman"/>
+        </w:rPr>
+        <w:t>an execv call will not completely destroy the process that called it but rather replace it.</w:t>
+      </w:r>
+      <w:bookmarkStart w:id="0" w:name="_GoBack"/>
+      <w:bookmarkEnd w:id="0"/>
+    </w:p>
+    <w:p>
+      <w:pPr>
+        <w:ind w:left="720" w:hanging="720"/>
+        <w:rPr>
+          <w:rFonts w:ascii="Times New Roman" w:hAnsi="Times New Roman" w:cs="Times New Roman"/>
+        </w:rPr>
+      </w:pPr>
+    </w:p>
+    <w:p>
+      <w:pPr>
+        <w:ind w:left="720" w:hanging="720"/>
         <w:rPr>
           <w:rFonts w:ascii="Times New Roman" w:hAnsi="Times New Roman" w:cs="Times New Roman"/>
         </w:rPr>
@@ -2455,6 +2532,7 @@
   <w:style w:type="character" w:default="1" w:styleId="DefaultParagraphFont">
     <w:name w:val="Default Paragraph Font"/>
     <w:uiPriority w:val="1"/>
+    <w:semiHidden/>
     <w:unhideWhenUsed/>
   </w:style>
   <w:style w:type="table" w:default="1" w:styleId="TableNormal">

</xml_diff>

<commit_message>
Task 3 and 4 descriptions
</commit_message>
<xml_diff>
--- a/COMP 340 Project 3 Report.docx
+++ b/COMP 340 Project 3 Report.docx
@@ -353,21 +353,7 @@
               <w:rPr>
                 <w:rFonts w:ascii="Times New Roman" w:hAnsi="Times New Roman" w:cs="Times New Roman"/>
               </w:rPr>
-              <w:t xml:space="preserve">Second child, HUGE </w:t>
-            </w:r>
-            <w:proofErr w:type="spellStart"/>
-            <w:r>
-              <w:rPr>
-                <w:rFonts w:ascii="Times New Roman" w:hAnsi="Times New Roman" w:cs="Times New Roman"/>
-              </w:rPr>
-              <w:t>malloc</w:t>
-            </w:r>
-            <w:proofErr w:type="spellEnd"/>
-            <w:r>
-              <w:rPr>
-                <w:rFonts w:ascii="Times New Roman" w:hAnsi="Times New Roman" w:cs="Times New Roman"/>
-              </w:rPr>
-              <w:t>() loop</w:t>
+              <w:t>Second child, HUGE malloc() loop</w:t>
             </w:r>
           </w:p>
         </w:tc>
@@ -607,7 +593,6 @@
           <w:u w:val="single"/>
         </w:rPr>
       </w:pPr>
-      <w:bookmarkStart w:id="0" w:name="_GoBack"/>
       <w:r>
         <w:rPr>
           <w:rFonts w:ascii="Times New Roman" w:hAnsi="Times New Roman" w:cs="Times New Roman"/>
@@ -617,7 +602,6 @@
         <w:t>Task 2</w:t>
       </w:r>
     </w:p>
-    <w:bookmarkEnd w:id="0"/>
     <w:p>
       <w:pPr>
         <w:rPr>
@@ -1131,28 +1115,12 @@
           <w:rFonts w:ascii="Times New Roman" w:hAnsi="Times New Roman" w:cs="Times New Roman"/>
         </w:rPr>
       </w:pPr>
-      <w:proofErr w:type="spellStart"/>
       <w:r>
         <w:rPr>
           <w:rFonts w:ascii="Times New Roman" w:hAnsi="Times New Roman" w:cs="Times New Roman"/>
         </w:rPr>
-        <w:t>Execv</w:t>
+        <w:t>Execv with big_function</w:t>
       </w:r>
-      <w:proofErr w:type="spellEnd"/>
-      <w:r>
-        <w:rPr>
-          <w:rFonts w:ascii="Times New Roman" w:hAnsi="Times New Roman" w:cs="Times New Roman"/>
-        </w:rPr>
-        <w:t xml:space="preserve"> with </w:t>
-      </w:r>
-      <w:proofErr w:type="spellStart"/>
-      <w:r>
-        <w:rPr>
-          <w:rFonts w:ascii="Times New Roman" w:hAnsi="Times New Roman" w:cs="Times New Roman"/>
-        </w:rPr>
-        <w:t>big_function</w:t>
-      </w:r>
-      <w:proofErr w:type="spellEnd"/>
     </w:p>
     <w:tbl>
       <w:tblPr>
@@ -1419,16 +1387,8 @@
               <w:rPr>
                 <w:rFonts w:ascii="Times New Roman" w:hAnsi="Times New Roman" w:cs="Times New Roman"/>
               </w:rPr>
-              <w:t xml:space="preserve">Main after child calls </w:t>
-            </w:r>
-            <w:proofErr w:type="spellStart"/>
-            <w:r>
-              <w:rPr>
-                <w:rFonts w:ascii="Times New Roman" w:hAnsi="Times New Roman" w:cs="Times New Roman"/>
-              </w:rPr>
-              <w:t>execv</w:t>
-            </w:r>
-            <w:proofErr w:type="spellEnd"/>
+              <w:t>Main after child calls execv</w:t>
+            </w:r>
           </w:p>
         </w:tc>
         <w:tc>
@@ -1505,16 +1465,8 @@
               <w:rPr>
                 <w:rFonts w:ascii="Times New Roman" w:hAnsi="Times New Roman" w:cs="Times New Roman"/>
               </w:rPr>
-              <w:t xml:space="preserve">Child after </w:t>
-            </w:r>
-            <w:proofErr w:type="spellStart"/>
-            <w:r>
-              <w:rPr>
-                <w:rFonts w:ascii="Times New Roman" w:hAnsi="Times New Roman" w:cs="Times New Roman"/>
-              </w:rPr>
-              <w:t>execv</w:t>
-            </w:r>
-            <w:proofErr w:type="spellEnd"/>
+              <w:t>Child after execv</w:t>
+            </w:r>
           </w:p>
         </w:tc>
         <w:tc>
@@ -1589,28 +1541,12 @@
           <w:rFonts w:ascii="Times New Roman" w:hAnsi="Times New Roman" w:cs="Times New Roman"/>
         </w:rPr>
       </w:pPr>
-      <w:proofErr w:type="spellStart"/>
       <w:r>
         <w:rPr>
           <w:rFonts w:ascii="Times New Roman" w:hAnsi="Times New Roman" w:cs="Times New Roman"/>
         </w:rPr>
-        <w:t>Execv</w:t>
+        <w:t>Execv with empty_function</w:t>
       </w:r>
-      <w:proofErr w:type="spellEnd"/>
-      <w:r>
-        <w:rPr>
-          <w:rFonts w:ascii="Times New Roman" w:hAnsi="Times New Roman" w:cs="Times New Roman"/>
-        </w:rPr>
-        <w:t xml:space="preserve"> with </w:t>
-      </w:r>
-      <w:proofErr w:type="spellStart"/>
-      <w:r>
-        <w:rPr>
-          <w:rFonts w:ascii="Times New Roman" w:hAnsi="Times New Roman" w:cs="Times New Roman"/>
-        </w:rPr>
-        <w:t>empty_function</w:t>
-      </w:r>
-      <w:proofErr w:type="spellEnd"/>
     </w:p>
     <w:tbl>
       <w:tblPr>
@@ -1877,16 +1813,8 @@
               <w:rPr>
                 <w:rFonts w:ascii="Times New Roman" w:hAnsi="Times New Roman" w:cs="Times New Roman"/>
               </w:rPr>
-              <w:t xml:space="preserve">Main after child calls </w:t>
-            </w:r>
-            <w:proofErr w:type="spellStart"/>
-            <w:r>
-              <w:rPr>
-                <w:rFonts w:ascii="Times New Roman" w:hAnsi="Times New Roman" w:cs="Times New Roman"/>
-              </w:rPr>
-              <w:t>execv</w:t>
-            </w:r>
-            <w:proofErr w:type="spellEnd"/>
+              <w:t>Main after child calls execv</w:t>
+            </w:r>
           </w:p>
         </w:tc>
         <w:tc>
@@ -1963,16 +1891,8 @@
               <w:rPr>
                 <w:rFonts w:ascii="Times New Roman" w:hAnsi="Times New Roman" w:cs="Times New Roman"/>
               </w:rPr>
-              <w:t xml:space="preserve">Child after </w:t>
-            </w:r>
-            <w:proofErr w:type="spellStart"/>
-            <w:r>
-              <w:rPr>
-                <w:rFonts w:ascii="Times New Roman" w:hAnsi="Times New Roman" w:cs="Times New Roman"/>
-              </w:rPr>
-              <w:t>execv</w:t>
-            </w:r>
-            <w:proofErr w:type="spellEnd"/>
+              <w:t>Child after execv</w:t>
+            </w:r>
           </w:p>
         </w:tc>
         <w:tc>
@@ -2045,8 +1965,156 @@
       <w:pPr>
         <w:rPr>
           <w:rFonts w:ascii="Times New Roman" w:hAnsi="Times New Roman" w:cs="Times New Roman"/>
-        </w:rPr>
-      </w:pPr>
+          <w:b/>
+          <w:u w:val="single"/>
+        </w:rPr>
+      </w:pPr>
+      <w:r>
+        <w:rPr>
+          <w:rFonts w:ascii="Times New Roman" w:hAnsi="Times New Roman" w:cs="Times New Roman"/>
+          <w:b/>
+          <w:u w:val="single"/>
+        </w:rPr>
+        <w:t>Task 3</w:t>
+      </w:r>
+    </w:p>
+    <w:p>
+      <w:pPr>
+        <w:rPr>
+          <w:rFonts w:ascii="Times New Roman" w:hAnsi="Times New Roman" w:cs="Times New Roman"/>
+        </w:rPr>
+      </w:pPr>
+      <w:r>
+        <w:rPr>
+          <w:rFonts w:ascii="Times New Roman" w:hAnsi="Times New Roman" w:cs="Times New Roman"/>
+        </w:rPr>
+        <w:lastRenderedPageBreak/>
+        <w:t>For task 3 and 4, we chose to check memory allocation every 100ms, to avoid wasting unnecessary CPU cycles on spinning through the loop. The program checks memory allocation by parsing the “/proc/meminfo” file. In order to calculate the percentage of used memory, the program subtracts the “MemFree” line from the “MemTotal” line and divides by MemTotal. This gives us the total amount of used memory, instead of having to parse out the individual types of used memory such as cached, active, inactive,</w:t>
+      </w:r>
+      <w:r>
+        <w:rPr>
+          <w:rFonts w:ascii="Times New Roman" w:hAnsi="Times New Roman" w:cs="Times New Roman"/>
+        </w:rPr>
+        <w:t xml:space="preserve"> swapped,</w:t>
+      </w:r>
+      <w:r>
+        <w:rPr>
+          <w:rFonts w:ascii="Times New Roman" w:hAnsi="Times New Roman" w:cs="Times New Roman"/>
+        </w:rPr>
+        <w:t xml:space="preserve"> etc.</w:t>
+      </w:r>
+      <w:r>
+        <w:rPr>
+          <w:rFonts w:ascii="Times New Roman" w:hAnsi="Times New Roman" w:cs="Times New Roman"/>
+        </w:rPr>
+        <w:t xml:space="preserve"> Task 3 notifies the console on any “rising edge” of the system memory usage going above a set fraction of the total.</w:t>
+      </w:r>
+    </w:p>
+    <w:p>
+      <w:pPr>
+        <w:rPr>
+          <w:rFonts w:ascii="Times New Roman" w:hAnsi="Times New Roman" w:cs="Times New Roman"/>
+        </w:rPr>
+      </w:pPr>
+    </w:p>
+    <w:p>
+      <w:pPr>
+        <w:rPr>
+          <w:rFonts w:ascii="Times New Roman" w:hAnsi="Times New Roman" w:cs="Times New Roman"/>
+          <w:b/>
+          <w:u w:val="single"/>
+        </w:rPr>
+      </w:pPr>
+      <w:r>
+        <w:rPr>
+          <w:rFonts w:ascii="Times New Roman" w:hAnsi="Times New Roman" w:cs="Times New Roman"/>
+          <w:b/>
+          <w:u w:val="single"/>
+        </w:rPr>
+        <w:t>Task 4</w:t>
+      </w:r>
+    </w:p>
+    <w:p>
+      <w:pPr>
+        <w:rPr>
+          <w:rFonts w:ascii="Times New Roman" w:hAnsi="Times New Roman" w:cs="Times New Roman"/>
+        </w:rPr>
+      </w:pPr>
+      <w:r>
+        <w:rPr>
+          <w:rFonts w:ascii="Times New Roman" w:hAnsi="Times New Roman" w:cs="Times New Roman"/>
+        </w:rPr>
+        <w:t>Task 4 is identical to task 3, aside from the fact that it does not notify the user, and kills processes instead. It also is not restricted to “rising edges” over the threshold, and will continue killing processes until the memory usage drops below the threshold.</w:t>
+      </w:r>
+      <w:r>
+        <w:rPr>
+          <w:rFonts w:ascii="Times New Roman" w:hAnsi="Times New Roman" w:cs="Times New Roman"/>
+        </w:rPr>
+        <w:t xml:space="preserve"> We created a subroutine which parses the output of the “ps” command</w:t>
+      </w:r>
+      <w:r>
+        <w:rPr>
+          <w:rFonts w:ascii="Times New Roman" w:hAnsi="Times New Roman" w:cs="Times New Roman"/>
+        </w:rPr>
+        <w:t xml:space="preserve"> and finds a process which meets these criteria:</w:t>
+      </w:r>
+    </w:p>
+    <w:p>
+      <w:pPr>
+        <w:pStyle w:val="ListParagraph"/>
+        <w:numPr>
+          <w:ilvl w:val="0"/>
+          <w:numId w:val="2"/>
+        </w:numPr>
+        <w:rPr>
+          <w:rFonts w:ascii="Times New Roman" w:hAnsi="Times New Roman" w:cs="Times New Roman"/>
+        </w:rPr>
+      </w:pPr>
+      <w:r>
+        <w:rPr>
+          <w:rFonts w:ascii="Times New Roman" w:hAnsi="Times New Roman" w:cs="Times New Roman"/>
+        </w:rPr>
+        <w:t>Is not the current process (no suicide allowed)</w:t>
+      </w:r>
+    </w:p>
+    <w:p>
+      <w:pPr>
+        <w:pStyle w:val="ListParagraph"/>
+        <w:numPr>
+          <w:ilvl w:val="0"/>
+          <w:numId w:val="2"/>
+        </w:numPr>
+        <w:rPr>
+          <w:rFonts w:ascii="Times New Roman" w:hAnsi="Times New Roman" w:cs="Times New Roman"/>
+        </w:rPr>
+      </w:pPr>
+      <w:r>
+        <w:rPr>
+          <w:rFonts w:ascii="Times New Roman" w:hAnsi="Times New Roman" w:cs="Times New Roman"/>
+        </w:rPr>
+        <w:t>Is using more than 5MB of ram (this prevents killing things like bash)</w:t>
+      </w:r>
+    </w:p>
+    <w:p>
+      <w:pPr>
+        <w:rPr>
+          <w:rFonts w:ascii="Times New Roman" w:hAnsi="Times New Roman" w:cs="Times New Roman"/>
+        </w:rPr>
+      </w:pPr>
+      <w:r>
+        <w:rPr>
+          <w:rFonts w:ascii="Times New Roman" w:hAnsi="Times New Roman" w:cs="Times New Roman"/>
+        </w:rPr>
+        <w:t>The ps command is restricted to the processes started by the current user, so no system processes will be killed.</w:t>
+      </w:r>
+      <w:r>
+        <w:rPr>
+          <w:rFonts w:ascii="Times New Roman" w:hAnsi="Times New Roman" w:cs="Times New Roman"/>
+        </w:rPr>
+        <w:t xml:space="preserve"> Every time a process is killed, the console is notified.</w:t>
+      </w:r>
+      <w:bookmarkStart w:id="0" w:name="_GoBack"/>
+      <w:bookmarkEnd w:id="0"/>
     </w:p>
     <w:sectPr>
       <w:pgSz w:w="12240" w:h="15840"/>
@@ -2056,6 +2124,195 @@
     </w:sectPr>
   </w:body>
 </w:document>
+</file>
+
+<file path=word/numbering.xml><?xml version="1.0" encoding="utf-8"?>
+<w:numbering xmlns:wpc="http://schemas.microsoft.com/office/word/2010/wordprocessingCanvas" xmlns:cx="http://schemas.microsoft.com/office/drawing/2014/chartex" xmlns:cx1="http://schemas.microsoft.com/office/drawing/2015/9/8/chartex" xmlns:mc="http://schemas.openxmlformats.org/markup-compatibility/2006" xmlns:o="urn:schemas-microsoft-com:office:office" xmlns:r="http://schemas.openxmlformats.org/officeDocument/2006/relationships" xmlns:m="http://schemas.openxmlformats.org/officeDocument/2006/math" xmlns:v="urn:schemas-microsoft-com:vml" xmlns:wp14="http://schemas.microsoft.com/office/word/2010/wordprocessingDrawing" xmlns:wp="http://schemas.openxmlformats.org/drawingml/2006/wordprocessingDrawing" xmlns:w10="urn:schemas-microsoft-com:office:word" xmlns:w="http://schemas.openxmlformats.org/wordprocessingml/2006/main" xmlns:w14="http://schemas.microsoft.com/office/word/2010/wordml" xmlns:w15="http://schemas.microsoft.com/office/word/2012/wordml" xmlns:w16se="http://schemas.microsoft.com/office/word/2015/wordml/symex" xmlns:wpg="http://schemas.microsoft.com/office/word/2010/wordprocessingGroup" xmlns:wpi="http://schemas.microsoft.com/office/word/2010/wordprocessingInk" xmlns:wne="http://schemas.microsoft.com/office/word/2006/wordml" xmlns:wps="http://schemas.microsoft.com/office/word/2010/wordprocessingShape" mc:Ignorable="w14 w15 w16se wp14">
+  <w:abstractNum w:abstractNumId="0" w15:restartNumberingAfterBreak="0">
+    <w:nsid w:val="2B632BC6"/>
+    <w:multiLevelType w:val="hybridMultilevel"/>
+    <w:tmpl w:val="8F8671C0"/>
+    <w:lvl w:ilvl="0" w:tplc="04090017">
+      <w:start w:val="1"/>
+      <w:numFmt w:val="lowerLetter"/>
+      <w:lvlText w:val="%1)"/>
+      <w:lvlJc w:val="left"/>
+      <w:pPr>
+        <w:ind w:left="720" w:hanging="360"/>
+      </w:pPr>
+      <w:rPr>
+        <w:rFonts w:hint="default"/>
+      </w:rPr>
+    </w:lvl>
+    <w:lvl w:ilvl="1" w:tplc="04090019" w:tentative="1">
+      <w:start w:val="1"/>
+      <w:numFmt w:val="lowerLetter"/>
+      <w:lvlText w:val="%2."/>
+      <w:lvlJc w:val="left"/>
+      <w:pPr>
+        <w:ind w:left="1440" w:hanging="360"/>
+      </w:pPr>
+    </w:lvl>
+    <w:lvl w:ilvl="2" w:tplc="0409001B" w:tentative="1">
+      <w:start w:val="1"/>
+      <w:numFmt w:val="lowerRoman"/>
+      <w:lvlText w:val="%3."/>
+      <w:lvlJc w:val="right"/>
+      <w:pPr>
+        <w:ind w:left="2160" w:hanging="180"/>
+      </w:pPr>
+    </w:lvl>
+    <w:lvl w:ilvl="3" w:tplc="0409000F" w:tentative="1">
+      <w:start w:val="1"/>
+      <w:numFmt w:val="decimal"/>
+      <w:lvlText w:val="%4."/>
+      <w:lvlJc w:val="left"/>
+      <w:pPr>
+        <w:ind w:left="2880" w:hanging="360"/>
+      </w:pPr>
+    </w:lvl>
+    <w:lvl w:ilvl="4" w:tplc="04090019" w:tentative="1">
+      <w:start w:val="1"/>
+      <w:numFmt w:val="lowerLetter"/>
+      <w:lvlText w:val="%5."/>
+      <w:lvlJc w:val="left"/>
+      <w:pPr>
+        <w:ind w:left="3600" w:hanging="360"/>
+      </w:pPr>
+    </w:lvl>
+    <w:lvl w:ilvl="5" w:tplc="0409001B" w:tentative="1">
+      <w:start w:val="1"/>
+      <w:numFmt w:val="lowerRoman"/>
+      <w:lvlText w:val="%6."/>
+      <w:lvlJc w:val="right"/>
+      <w:pPr>
+        <w:ind w:left="4320" w:hanging="180"/>
+      </w:pPr>
+    </w:lvl>
+    <w:lvl w:ilvl="6" w:tplc="0409000F" w:tentative="1">
+      <w:start w:val="1"/>
+      <w:numFmt w:val="decimal"/>
+      <w:lvlText w:val="%7."/>
+      <w:lvlJc w:val="left"/>
+      <w:pPr>
+        <w:ind w:left="5040" w:hanging="360"/>
+      </w:pPr>
+    </w:lvl>
+    <w:lvl w:ilvl="7" w:tplc="04090019" w:tentative="1">
+      <w:start w:val="1"/>
+      <w:numFmt w:val="lowerLetter"/>
+      <w:lvlText w:val="%8."/>
+      <w:lvlJc w:val="left"/>
+      <w:pPr>
+        <w:ind w:left="5760" w:hanging="360"/>
+      </w:pPr>
+    </w:lvl>
+    <w:lvl w:ilvl="8" w:tplc="0409001B" w:tentative="1">
+      <w:start w:val="1"/>
+      <w:numFmt w:val="lowerRoman"/>
+      <w:lvlText w:val="%9."/>
+      <w:lvlJc w:val="right"/>
+      <w:pPr>
+        <w:ind w:left="6480" w:hanging="180"/>
+      </w:pPr>
+    </w:lvl>
+  </w:abstractNum>
+  <w:abstractNum w:abstractNumId="1" w15:restartNumberingAfterBreak="0">
+    <w:nsid w:val="616650BE"/>
+    <w:multiLevelType w:val="hybridMultilevel"/>
+    <w:tmpl w:val="823A7E64"/>
+    <w:lvl w:ilvl="0" w:tplc="04090011">
+      <w:start w:val="1"/>
+      <w:numFmt w:val="decimal"/>
+      <w:lvlText w:val="%1)"/>
+      <w:lvlJc w:val="left"/>
+      <w:pPr>
+        <w:ind w:left="720" w:hanging="360"/>
+      </w:pPr>
+      <w:rPr>
+        <w:rFonts w:hint="default"/>
+      </w:rPr>
+    </w:lvl>
+    <w:lvl w:ilvl="1" w:tplc="04090019" w:tentative="1">
+      <w:start w:val="1"/>
+      <w:numFmt w:val="lowerLetter"/>
+      <w:lvlText w:val="%2."/>
+      <w:lvlJc w:val="left"/>
+      <w:pPr>
+        <w:ind w:left="1440" w:hanging="360"/>
+      </w:pPr>
+    </w:lvl>
+    <w:lvl w:ilvl="2" w:tplc="0409001B" w:tentative="1">
+      <w:start w:val="1"/>
+      <w:numFmt w:val="lowerRoman"/>
+      <w:lvlText w:val="%3."/>
+      <w:lvlJc w:val="right"/>
+      <w:pPr>
+        <w:ind w:left="2160" w:hanging="180"/>
+      </w:pPr>
+    </w:lvl>
+    <w:lvl w:ilvl="3" w:tplc="0409000F" w:tentative="1">
+      <w:start w:val="1"/>
+      <w:numFmt w:val="decimal"/>
+      <w:lvlText w:val="%4."/>
+      <w:lvlJc w:val="left"/>
+      <w:pPr>
+        <w:ind w:left="2880" w:hanging="360"/>
+      </w:pPr>
+    </w:lvl>
+    <w:lvl w:ilvl="4" w:tplc="04090019" w:tentative="1">
+      <w:start w:val="1"/>
+      <w:numFmt w:val="lowerLetter"/>
+      <w:lvlText w:val="%5."/>
+      <w:lvlJc w:val="left"/>
+      <w:pPr>
+        <w:ind w:left="3600" w:hanging="360"/>
+      </w:pPr>
+    </w:lvl>
+    <w:lvl w:ilvl="5" w:tplc="0409001B" w:tentative="1">
+      <w:start w:val="1"/>
+      <w:numFmt w:val="lowerRoman"/>
+      <w:lvlText w:val="%6."/>
+      <w:lvlJc w:val="right"/>
+      <w:pPr>
+        <w:ind w:left="4320" w:hanging="180"/>
+      </w:pPr>
+    </w:lvl>
+    <w:lvl w:ilvl="6" w:tplc="0409000F" w:tentative="1">
+      <w:start w:val="1"/>
+      <w:numFmt w:val="decimal"/>
+      <w:lvlText w:val="%7."/>
+      <w:lvlJc w:val="left"/>
+      <w:pPr>
+        <w:ind w:left="5040" w:hanging="360"/>
+      </w:pPr>
+    </w:lvl>
+    <w:lvl w:ilvl="7" w:tplc="04090019" w:tentative="1">
+      <w:start w:val="1"/>
+      <w:numFmt w:val="lowerLetter"/>
+      <w:lvlText w:val="%8."/>
+      <w:lvlJc w:val="left"/>
+      <w:pPr>
+        <w:ind w:left="5760" w:hanging="360"/>
+      </w:pPr>
+    </w:lvl>
+    <w:lvl w:ilvl="8" w:tplc="0409001B" w:tentative="1">
+      <w:start w:val="1"/>
+      <w:numFmt w:val="lowerRoman"/>
+      <w:lvlText w:val="%9."/>
+      <w:lvlJc w:val="right"/>
+      <w:pPr>
+        <w:ind w:left="6480" w:hanging="180"/>
+      </w:pPr>
+    </w:lvl>
+  </w:abstractNum>
+  <w:num w:numId="1">
+    <w:abstractNumId w:val="1"/>
+  </w:num>
+  <w:num w:numId="2">
+    <w:abstractNumId w:val="0"/>
+  </w:num>
+</w:numbering>
 </file>
 
 <file path=word/styles.xml><?xml version="1.0" encoding="utf-8"?>
@@ -2455,6 +2712,7 @@
   <w:style w:type="character" w:default="1" w:styleId="DefaultParagraphFont">
     <w:name w:val="Default Paragraph Font"/>
     <w:uiPriority w:val="1"/>
+    <w:semiHidden/>
     <w:unhideWhenUsed/>
   </w:style>
   <w:style w:type="table" w:default="1" w:styleId="TableNormal">
@@ -2553,6 +2811,17 @@
         <w:bCs/>
       </w:rPr>
     </w:tblStylePr>
+  </w:style>
+  <w:style w:type="paragraph" w:styleId="ListParagraph">
+    <w:name w:val="List Paragraph"/>
+    <w:basedOn w:val="Normal"/>
+    <w:uiPriority w:val="34"/>
+    <w:qFormat/>
+    <w:rsid w:val="00F1708F"/>
+    <w:pPr>
+      <w:ind w:left="720"/>
+      <w:contextualSpacing/>
+    </w:pPr>
   </w:style>
 </w:styles>
 </file>

</xml_diff>

<commit_message>
Formatted report and added some comments.
</commit_message>
<xml_diff>
--- a/COMP 340 Project 3 Report.docx
+++ b/COMP 340 Project 3 Report.docx
@@ -58,47 +58,182 @@
       <w:pPr>
         <w:rPr>
           <w:rFonts w:ascii="Times New Roman" w:hAnsi="Times New Roman" w:cs="Times New Roman"/>
-        </w:rPr>
-      </w:pPr>
+          <w:b/>
+          <w:u w:val="single"/>
+        </w:rPr>
+      </w:pPr>
+      <w:r>
+        <w:rPr>
+          <w:rFonts w:ascii="Times New Roman" w:hAnsi="Times New Roman" w:cs="Times New Roman"/>
+          <w:b/>
+          <w:u w:val="single"/>
+        </w:rPr>
+        <w:t>Task 1</w:t>
+      </w:r>
     </w:p>
     <w:p>
       <w:pPr>
-        <w:rPr>
-          <w:rFonts w:ascii="Times New Roman" w:hAnsi="Times New Roman" w:cs="Times New Roman"/>
-          <w:b/>
-          <w:u w:val="single"/>
-        </w:rPr>
-      </w:pPr>
-      <w:r>
-        <w:rPr>
-          <w:rFonts w:ascii="Times New Roman" w:hAnsi="Times New Roman" w:cs="Times New Roman"/>
-          <w:b/>
-          <w:u w:val="single"/>
-        </w:rPr>
-        <w:t>Task 1</w:t>
+        <w:ind w:left="360" w:firstLine="360"/>
+        <w:rPr>
+          <w:rFonts w:ascii="Times New Roman" w:hAnsi="Times New Roman" w:cs="Times New Roman"/>
+        </w:rPr>
+      </w:pPr>
+      <w:r>
+        <w:rPr>
+          <w:rFonts w:ascii="Times New Roman" w:hAnsi="Times New Roman" w:cs="Times New Roman"/>
+        </w:rPr>
+        <w:t xml:space="preserve">The data we took for Task 1 is included in the table below. </w:t>
+      </w:r>
+      <w:r>
+        <w:rPr>
+          <w:rFonts w:ascii="Times New Roman" w:hAnsi="Times New Roman" w:cs="Times New Roman"/>
+        </w:rPr>
+        <w:t>New processes are given</w:t>
+      </w:r>
+      <w:r>
+        <w:rPr>
+          <w:rFonts w:ascii="Times New Roman" w:hAnsi="Times New Roman" w:cs="Times New Roman"/>
+        </w:rPr>
+        <w:t xml:space="preserve"> about 640 KiB on their start</w:t>
+      </w:r>
+      <w:r>
+        <w:rPr>
+          <w:rFonts w:ascii="Times New Roman" w:hAnsi="Times New Roman" w:cs="Times New Roman"/>
+        </w:rPr>
+        <w:t>. If the process needs more space it allocates it when the code calls it to, so the memory allocation of a process will change over time, the OS will allocate and deallocate space as it runs.</w:t>
+      </w:r>
+      <w:r>
+        <w:rPr>
+          <w:rFonts w:ascii="Times New Roman" w:hAnsi="Times New Roman" w:cs="Times New Roman"/>
+        </w:rPr>
+        <w:t xml:space="preserve"> We observed that child processes are given 128KiB of memory to themselves with nothing running in the background, but when another child process has allocated large amounts of memory, that number is reduced to the low 90s of KiB. </w:t>
+      </w:r>
+    </w:p>
+    <w:p>
+      <w:pPr>
+        <w:ind w:left="360"/>
+        <w:rPr>
+          <w:rFonts w:ascii="Times New Roman" w:hAnsi="Times New Roman" w:cs="Times New Roman"/>
+        </w:rPr>
+      </w:pPr>
+      <w:r>
+        <w:rPr>
+          <w:rFonts w:ascii="Times New Roman" w:hAnsi="Times New Roman" w:cs="Times New Roman"/>
+        </w:rPr>
+        <w:t xml:space="preserve">Note: We allocate memory by calling </w:t>
+      </w:r>
+      <w:proofErr w:type="spellStart"/>
+      <w:r>
+        <w:rPr>
+          <w:rFonts w:ascii="Times New Roman" w:hAnsi="Times New Roman" w:cs="Times New Roman"/>
+        </w:rPr>
+        <w:t>malloc</w:t>
+      </w:r>
+      <w:proofErr w:type="spellEnd"/>
+      <w:r>
+        <w:rPr>
+          <w:rFonts w:ascii="Times New Roman" w:hAnsi="Times New Roman" w:cs="Times New Roman"/>
+        </w:rPr>
+        <w:t>() with a large argument in a long loop.</w:t>
+      </w:r>
+      <w:r>
+        <w:rPr>
+          <w:rFonts w:ascii="Times New Roman" w:hAnsi="Times New Roman" w:cs="Times New Roman"/>
+        </w:rPr>
+        <w:t xml:space="preserve"> We parsed the output of this command to get memory usage:</w:t>
+      </w:r>
+    </w:p>
+    <w:p>
+      <w:pPr>
+        <w:ind w:left="360"/>
+        <w:rPr>
+          <w:rFonts w:ascii="Courier New" w:hAnsi="Courier New" w:cs="Courier New"/>
+        </w:rPr>
+      </w:pPr>
+      <w:r>
+        <w:rPr>
+          <w:rFonts w:ascii="Times New Roman" w:hAnsi="Times New Roman" w:cs="Times New Roman"/>
+        </w:rPr>
+        <w:tab/>
+      </w:r>
+      <w:proofErr w:type="spellStart"/>
+      <w:r>
+        <w:rPr>
+          <w:rFonts w:ascii="Courier New" w:hAnsi="Courier New" w:cs="Courier New"/>
+        </w:rPr>
+        <w:t>ps</w:t>
+      </w:r>
+      <w:proofErr w:type="spellEnd"/>
+      <w:r>
+        <w:rPr>
+          <w:rFonts w:ascii="Courier New" w:hAnsi="Courier New" w:cs="Courier New"/>
+        </w:rPr>
+        <w:t xml:space="preserve"> –o pid,rss,</w:t>
+      </w:r>
+      <w:proofErr w:type="spellStart"/>
+      <w:r>
+        <w:rPr>
+          <w:rFonts w:ascii="Courier New" w:hAnsi="Courier New" w:cs="Courier New"/>
+        </w:rPr>
+        <w:t>vsz</w:t>
+      </w:r>
+      <w:proofErr w:type="spellEnd"/>
+      <w:r>
+        <w:rPr>
+          <w:rFonts w:ascii="Courier New" w:hAnsi="Courier New" w:cs="Courier New"/>
+        </w:rPr>
+        <w:t>,%mem –u [username]</w:t>
+      </w:r>
+    </w:p>
+    <w:p>
+      <w:pPr>
+        <w:ind w:left="360" w:firstLine="360"/>
+        <w:rPr>
+          <w:rFonts w:ascii="Times New Roman" w:hAnsi="Times New Roman" w:cs="Times New Roman"/>
+        </w:rPr>
+      </w:pPr>
+      <w:r>
+        <w:rPr>
+          <w:rFonts w:ascii="Times New Roman" w:hAnsi="Times New Roman" w:cs="Times New Roman"/>
+        </w:rPr>
+        <w:t>This gives us the Resident Set Size (RSS), which is the amount of the process’s address space which is currently in memory. This is the value we are interested in. VSZ is the Virtual Set Size, which is the entire extent of the program’s</w:t>
+      </w:r>
+      <w:r>
+        <w:rPr>
+          <w:rFonts w:ascii="Times New Roman" w:hAnsi="Times New Roman" w:cs="Times New Roman"/>
+        </w:rPr>
+        <w:t xml:space="preserve"> logical</w:t>
+      </w:r>
+      <w:r>
+        <w:rPr>
+          <w:rFonts w:ascii="Times New Roman" w:hAnsi="Times New Roman" w:cs="Times New Roman"/>
+        </w:rPr>
+        <w:t xml:space="preserve"> address space, regardless of its paging status.</w:t>
       </w:r>
     </w:p>
     <w:tbl>
       <w:tblPr>
         <w:tblStyle w:val="GridTable1Light"/>
-        <w:tblW w:w="9525" w:type="dxa"/>
+        <w:tblW w:w="8877" w:type="dxa"/>
+        <w:tblInd w:w="445" w:type="dxa"/>
         <w:tblLook w:val="04A0" w:firstRow="1" w:lastRow="0" w:firstColumn="1" w:lastColumn="0" w:noHBand="0" w:noVBand="1"/>
       </w:tblPr>
       <w:tblGrid>
-        <w:gridCol w:w="5485"/>
+        <w:gridCol w:w="1620"/>
+        <w:gridCol w:w="2970"/>
         <w:gridCol w:w="1440"/>
         <w:gridCol w:w="1440"/>
-        <w:gridCol w:w="1160"/>
+        <w:gridCol w:w="1407"/>
       </w:tblGrid>
       <w:tr>
         <w:trPr>
           <w:cnfStyle w:val="100000000000" w:firstRow="1" w:lastRow="0" w:firstColumn="0" w:lastColumn="0" w:oddVBand="0" w:evenVBand="0" w:oddHBand="0" w:evenHBand="0" w:firstRowFirstColumn="0" w:firstRowLastColumn="0" w:lastRowFirstColumn="0" w:lastRowLastColumn="0"/>
-          <w:trHeight w:val="257"/>
+          <w:trHeight w:val="255"/>
         </w:trPr>
         <w:tc>
           <w:tcPr>
             <w:cnfStyle w:val="001000000000" w:firstRow="0" w:lastRow="0" w:firstColumn="1" w:lastColumn="0" w:oddVBand="0" w:evenVBand="0" w:oddHBand="0" w:evenHBand="0" w:firstRowFirstColumn="0" w:firstRowLastColumn="0" w:lastRowFirstColumn="0" w:lastRowLastColumn="0"/>
-            <w:tcW w:w="5485" w:type="dxa"/>
+            <w:tcW w:w="1620" w:type="dxa"/>
           </w:tcPr>
           <w:p>
             <w:pPr>
@@ -116,6 +251,25 @@
         </w:tc>
         <w:tc>
           <w:tcPr>
+            <w:tcW w:w="2970" w:type="dxa"/>
+          </w:tcPr>
+          <w:p>
+            <w:pPr>
+              <w:cnfStyle w:val="100000000000" w:firstRow="1" w:lastRow="0" w:firstColumn="0" w:lastColumn="0" w:oddVBand="0" w:evenVBand="0" w:oddHBand="0" w:evenHBand="0" w:firstRowFirstColumn="0" w:firstRowLastColumn="0" w:lastRowFirstColumn="0" w:lastRowLastColumn="0"/>
+              <w:rPr>
+                <w:rFonts w:ascii="Times New Roman" w:hAnsi="Times New Roman" w:cs="Times New Roman"/>
+              </w:rPr>
+            </w:pPr>
+            <w:r>
+              <w:rPr>
+                <w:rFonts w:ascii="Times New Roman" w:hAnsi="Times New Roman" w:cs="Times New Roman"/>
+              </w:rPr>
+              <w:t>Condition</w:t>
+            </w:r>
+          </w:p>
+        </w:tc>
+        <w:tc>
+          <w:tcPr>
             <w:tcW w:w="1440" w:type="dxa"/>
           </w:tcPr>
           <w:p>
@@ -154,7 +308,7 @@
         </w:tc>
         <w:tc>
           <w:tcPr>
-            <w:tcW w:w="1160" w:type="dxa"/>
+            <w:tcW w:w="1407" w:type="dxa"/>
           </w:tcPr>
           <w:p>
             <w:pPr>
@@ -174,24 +328,49 @@
       </w:tr>
       <w:tr>
         <w:trPr>
-          <w:trHeight w:val="241"/>
+          <w:trHeight w:val="239"/>
         </w:trPr>
         <w:tc>
           <w:tcPr>
             <w:cnfStyle w:val="001000000000" w:firstRow="0" w:lastRow="0" w:firstColumn="1" w:lastColumn="0" w:oddVBand="0" w:evenVBand="0" w:oddHBand="0" w:evenHBand="0" w:firstRowFirstColumn="0" w:firstRowLastColumn="0" w:lastRowFirstColumn="0" w:lastRowLastColumn="0"/>
-            <w:tcW w:w="5485" w:type="dxa"/>
-          </w:tcPr>
-          <w:p>
-            <w:pPr>
-              <w:rPr>
-                <w:rFonts w:ascii="Times New Roman" w:hAnsi="Times New Roman" w:cs="Times New Roman"/>
-              </w:rPr>
-            </w:pPr>
-            <w:r>
-              <w:rPr>
-                <w:rFonts w:ascii="Times New Roman" w:hAnsi="Times New Roman" w:cs="Times New Roman"/>
-              </w:rPr>
-              <w:t>Main, no allocation</w:t>
+            <w:tcW w:w="1620" w:type="dxa"/>
+          </w:tcPr>
+          <w:p>
+            <w:pPr>
+              <w:rPr>
+                <w:rFonts w:ascii="Times New Roman" w:hAnsi="Times New Roman" w:cs="Times New Roman"/>
+              </w:rPr>
+            </w:pPr>
+            <w:r>
+              <w:rPr>
+                <w:rFonts w:ascii="Times New Roman" w:hAnsi="Times New Roman" w:cs="Times New Roman"/>
+              </w:rPr>
+              <w:t xml:space="preserve">Main, </w:t>
+            </w:r>
+          </w:p>
+        </w:tc>
+        <w:tc>
+          <w:tcPr>
+            <w:tcW w:w="2970" w:type="dxa"/>
+          </w:tcPr>
+          <w:p>
+            <w:pPr>
+              <w:cnfStyle w:val="000000000000" w:firstRow="0" w:lastRow="0" w:firstColumn="0" w:lastColumn="0" w:oddVBand="0" w:evenVBand="0" w:oddHBand="0" w:evenHBand="0" w:firstRowFirstColumn="0" w:firstRowLastColumn="0" w:lastRowFirstColumn="0" w:lastRowLastColumn="0"/>
+              <w:rPr>
+                <w:rFonts w:ascii="Times New Roman" w:hAnsi="Times New Roman" w:cs="Times New Roman"/>
+              </w:rPr>
+            </w:pPr>
+            <w:r>
+              <w:rPr>
+                <w:rFonts w:ascii="Times New Roman" w:hAnsi="Times New Roman" w:cs="Times New Roman"/>
+              </w:rPr>
+              <w:t>N</w:t>
+            </w:r>
+            <w:r>
+              <w:rPr>
+                <w:rFonts w:ascii="Times New Roman" w:hAnsi="Times New Roman" w:cs="Times New Roman"/>
+              </w:rPr>
+              <w:t>o unnecessary allocation</w:t>
             </w:r>
           </w:p>
         </w:tc>
@@ -235,7 +414,7 @@
         </w:tc>
         <w:tc>
           <w:tcPr>
-            <w:tcW w:w="1160" w:type="dxa"/>
+            <w:tcW w:w="1407" w:type="dxa"/>
           </w:tcPr>
           <w:p>
             <w:pPr>
@@ -255,24 +434,49 @@
       </w:tr>
       <w:tr>
         <w:trPr>
-          <w:trHeight w:val="242"/>
+          <w:trHeight w:val="240"/>
         </w:trPr>
         <w:tc>
           <w:tcPr>
             <w:cnfStyle w:val="001000000000" w:firstRow="0" w:lastRow="0" w:firstColumn="1" w:lastColumn="0" w:oddVBand="0" w:evenVBand="0" w:oddHBand="0" w:evenHBand="0" w:firstRowFirstColumn="0" w:firstRowLastColumn="0" w:lastRowFirstColumn="0" w:lastRowLastColumn="0"/>
-            <w:tcW w:w="5485" w:type="dxa"/>
-          </w:tcPr>
-          <w:p>
-            <w:pPr>
-              <w:rPr>
-                <w:rFonts w:ascii="Times New Roman" w:hAnsi="Times New Roman" w:cs="Times New Roman"/>
-              </w:rPr>
-            </w:pPr>
-            <w:r>
-              <w:rPr>
-                <w:rFonts w:ascii="Times New Roman" w:hAnsi="Times New Roman" w:cs="Times New Roman"/>
-              </w:rPr>
-              <w:t>First child, no allocation</w:t>
+            <w:tcW w:w="1620" w:type="dxa"/>
+          </w:tcPr>
+          <w:p>
+            <w:pPr>
+              <w:rPr>
+                <w:rFonts w:ascii="Times New Roman" w:hAnsi="Times New Roman" w:cs="Times New Roman"/>
+              </w:rPr>
+            </w:pPr>
+            <w:r>
+              <w:rPr>
+                <w:rFonts w:ascii="Times New Roman" w:hAnsi="Times New Roman" w:cs="Times New Roman"/>
+              </w:rPr>
+              <w:t>First child</w:t>
+            </w:r>
+          </w:p>
+        </w:tc>
+        <w:tc>
+          <w:tcPr>
+            <w:tcW w:w="2970" w:type="dxa"/>
+          </w:tcPr>
+          <w:p>
+            <w:pPr>
+              <w:cnfStyle w:val="000000000000" w:firstRow="0" w:lastRow="0" w:firstColumn="0" w:lastColumn="0" w:oddVBand="0" w:evenVBand="0" w:oddHBand="0" w:evenHBand="0" w:firstRowFirstColumn="0" w:firstRowLastColumn="0" w:lastRowFirstColumn="0" w:lastRowLastColumn="0"/>
+              <w:rPr>
+                <w:rFonts w:ascii="Times New Roman" w:hAnsi="Times New Roman" w:cs="Times New Roman"/>
+              </w:rPr>
+            </w:pPr>
+            <w:r>
+              <w:rPr>
+                <w:rFonts w:ascii="Times New Roman" w:hAnsi="Times New Roman" w:cs="Times New Roman"/>
+              </w:rPr>
+              <w:t>N</w:t>
+            </w:r>
+            <w:r>
+              <w:rPr>
+                <w:rFonts w:ascii="Times New Roman" w:hAnsi="Times New Roman" w:cs="Times New Roman"/>
+              </w:rPr>
+              <w:t>o allocation</w:t>
             </w:r>
           </w:p>
         </w:tc>
@@ -316,7 +520,7 @@
         </w:tc>
         <w:tc>
           <w:tcPr>
-            <w:tcW w:w="1160" w:type="dxa"/>
+            <w:tcW w:w="1407" w:type="dxa"/>
           </w:tcPr>
           <w:p>
             <w:pPr>
@@ -336,24 +540,43 @@
       </w:tr>
       <w:tr>
         <w:trPr>
-          <w:trHeight w:val="241"/>
+          <w:trHeight w:val="239"/>
         </w:trPr>
         <w:tc>
           <w:tcPr>
             <w:cnfStyle w:val="001000000000" w:firstRow="0" w:lastRow="0" w:firstColumn="1" w:lastColumn="0" w:oddVBand="0" w:evenVBand="0" w:oddHBand="0" w:evenHBand="0" w:firstRowFirstColumn="0" w:firstRowLastColumn="0" w:lastRowFirstColumn="0" w:lastRowLastColumn="0"/>
-            <w:tcW w:w="5485" w:type="dxa"/>
-          </w:tcPr>
-          <w:p>
-            <w:pPr>
-              <w:rPr>
-                <w:rFonts w:ascii="Times New Roman" w:hAnsi="Times New Roman" w:cs="Times New Roman"/>
-              </w:rPr>
-            </w:pPr>
-            <w:r>
-              <w:rPr>
-                <w:rFonts w:ascii="Times New Roman" w:hAnsi="Times New Roman" w:cs="Times New Roman"/>
-              </w:rPr>
-              <w:t xml:space="preserve">Second child, HUGE </w:t>
+            <w:tcW w:w="1620" w:type="dxa"/>
+          </w:tcPr>
+          <w:p>
+            <w:pPr>
+              <w:rPr>
+                <w:rFonts w:ascii="Times New Roman" w:hAnsi="Times New Roman" w:cs="Times New Roman"/>
+              </w:rPr>
+            </w:pPr>
+            <w:r>
+              <w:rPr>
+                <w:rFonts w:ascii="Times New Roman" w:hAnsi="Times New Roman" w:cs="Times New Roman"/>
+              </w:rPr>
+              <w:t>Second child</w:t>
+            </w:r>
+          </w:p>
+        </w:tc>
+        <w:tc>
+          <w:tcPr>
+            <w:tcW w:w="2970" w:type="dxa"/>
+          </w:tcPr>
+          <w:p>
+            <w:pPr>
+              <w:cnfStyle w:val="000000000000" w:firstRow="0" w:lastRow="0" w:firstColumn="0" w:lastColumn="0" w:oddVBand="0" w:evenVBand="0" w:oddHBand="0" w:evenHBand="0" w:firstRowFirstColumn="0" w:firstRowLastColumn="0" w:lastRowFirstColumn="0" w:lastRowLastColumn="0"/>
+              <w:rPr>
+                <w:rFonts w:ascii="Times New Roman" w:hAnsi="Times New Roman" w:cs="Times New Roman"/>
+              </w:rPr>
+            </w:pPr>
+            <w:r>
+              <w:rPr>
+                <w:rFonts w:ascii="Times New Roman" w:hAnsi="Times New Roman" w:cs="Times New Roman"/>
+              </w:rPr>
+              <w:t xml:space="preserve">HUGE </w:t>
             </w:r>
             <w:proofErr w:type="spellStart"/>
             <w:r>
@@ -411,7 +634,7 @@
         </w:tc>
         <w:tc>
           <w:tcPr>
-            <w:tcW w:w="1160" w:type="dxa"/>
+            <w:tcW w:w="1407" w:type="dxa"/>
           </w:tcPr>
           <w:p>
             <w:pPr>
@@ -431,24 +654,49 @@
       </w:tr>
       <w:tr>
         <w:trPr>
-          <w:trHeight w:val="257"/>
+          <w:trHeight w:val="255"/>
         </w:trPr>
         <w:tc>
           <w:tcPr>
             <w:cnfStyle w:val="001000000000" w:firstRow="0" w:lastRow="0" w:firstColumn="1" w:lastColumn="0" w:oddVBand="0" w:evenVBand="0" w:oddHBand="0" w:evenHBand="0" w:firstRowFirstColumn="0" w:firstRowLastColumn="0" w:lastRowFirstColumn="0" w:lastRowLastColumn="0"/>
-            <w:tcW w:w="5485" w:type="dxa"/>
-          </w:tcPr>
-          <w:p>
-            <w:pPr>
-              <w:rPr>
-                <w:rFonts w:ascii="Times New Roman" w:hAnsi="Times New Roman" w:cs="Times New Roman"/>
-              </w:rPr>
-            </w:pPr>
-            <w:r>
-              <w:rPr>
-                <w:rFonts w:ascii="Times New Roman" w:hAnsi="Times New Roman" w:cs="Times New Roman"/>
-              </w:rPr>
-              <w:t>Main after second child</w:t>
+            <w:tcW w:w="1620" w:type="dxa"/>
+          </w:tcPr>
+          <w:p>
+            <w:pPr>
+              <w:rPr>
+                <w:rFonts w:ascii="Times New Roman" w:hAnsi="Times New Roman" w:cs="Times New Roman"/>
+              </w:rPr>
+            </w:pPr>
+            <w:r>
+              <w:rPr>
+                <w:rFonts w:ascii="Times New Roman" w:hAnsi="Times New Roman" w:cs="Times New Roman"/>
+              </w:rPr>
+              <w:t xml:space="preserve">Main </w:t>
+            </w:r>
+          </w:p>
+        </w:tc>
+        <w:tc>
+          <w:tcPr>
+            <w:tcW w:w="2970" w:type="dxa"/>
+          </w:tcPr>
+          <w:p>
+            <w:pPr>
+              <w:cnfStyle w:val="000000000000" w:firstRow="0" w:lastRow="0" w:firstColumn="0" w:lastColumn="0" w:oddVBand="0" w:evenVBand="0" w:oddHBand="0" w:evenHBand="0" w:firstRowFirstColumn="0" w:firstRowLastColumn="0" w:lastRowFirstColumn="0" w:lastRowLastColumn="0"/>
+              <w:rPr>
+                <w:rFonts w:ascii="Times New Roman" w:hAnsi="Times New Roman" w:cs="Times New Roman"/>
+              </w:rPr>
+            </w:pPr>
+            <w:r>
+              <w:rPr>
+                <w:rFonts w:ascii="Times New Roman" w:hAnsi="Times New Roman" w:cs="Times New Roman"/>
+              </w:rPr>
+              <w:t>Af</w:t>
+            </w:r>
+            <w:r>
+              <w:rPr>
+                <w:rFonts w:ascii="Times New Roman" w:hAnsi="Times New Roman" w:cs="Times New Roman"/>
+              </w:rPr>
+              <w:t>ter second child</w:t>
             </w:r>
           </w:p>
         </w:tc>
@@ -492,7 +740,7 @@
         </w:tc>
         <w:tc>
           <w:tcPr>
-            <w:tcW w:w="1160" w:type="dxa"/>
+            <w:tcW w:w="1407" w:type="dxa"/>
           </w:tcPr>
           <w:p>
             <w:pPr>
@@ -512,24 +760,49 @@
       </w:tr>
       <w:tr>
         <w:trPr>
-          <w:trHeight w:val="241"/>
+          <w:trHeight w:val="239"/>
         </w:trPr>
         <w:tc>
           <w:tcPr>
             <w:cnfStyle w:val="001000000000" w:firstRow="0" w:lastRow="0" w:firstColumn="1" w:lastColumn="0" w:oddVBand="0" w:evenVBand="0" w:oddHBand="0" w:evenHBand="0" w:firstRowFirstColumn="0" w:firstRowLastColumn="0" w:lastRowFirstColumn="0" w:lastRowLastColumn="0"/>
-            <w:tcW w:w="5485" w:type="dxa"/>
-          </w:tcPr>
-          <w:p>
-            <w:pPr>
-              <w:rPr>
-                <w:rFonts w:ascii="Times New Roman" w:hAnsi="Times New Roman" w:cs="Times New Roman"/>
-              </w:rPr>
-            </w:pPr>
-            <w:r>
-              <w:rPr>
-                <w:rFonts w:ascii="Times New Roman" w:hAnsi="Times New Roman" w:cs="Times New Roman"/>
-              </w:rPr>
-              <w:t>Third child, no allocation</w:t>
+            <w:tcW w:w="1620" w:type="dxa"/>
+          </w:tcPr>
+          <w:p>
+            <w:pPr>
+              <w:rPr>
+                <w:rFonts w:ascii="Times New Roman" w:hAnsi="Times New Roman" w:cs="Times New Roman"/>
+              </w:rPr>
+            </w:pPr>
+            <w:r>
+              <w:rPr>
+                <w:rFonts w:ascii="Times New Roman" w:hAnsi="Times New Roman" w:cs="Times New Roman"/>
+              </w:rPr>
+              <w:t xml:space="preserve">Third child </w:t>
+            </w:r>
+          </w:p>
+        </w:tc>
+        <w:tc>
+          <w:tcPr>
+            <w:tcW w:w="2970" w:type="dxa"/>
+          </w:tcPr>
+          <w:p>
+            <w:pPr>
+              <w:cnfStyle w:val="000000000000" w:firstRow="0" w:lastRow="0" w:firstColumn="0" w:lastColumn="0" w:oddVBand="0" w:evenVBand="0" w:oddHBand="0" w:evenHBand="0" w:firstRowFirstColumn="0" w:firstRowLastColumn="0" w:lastRowFirstColumn="0" w:lastRowLastColumn="0"/>
+              <w:rPr>
+                <w:rFonts w:ascii="Times New Roman" w:hAnsi="Times New Roman" w:cs="Times New Roman"/>
+              </w:rPr>
+            </w:pPr>
+            <w:r>
+              <w:rPr>
+                <w:rFonts w:ascii="Times New Roman" w:hAnsi="Times New Roman" w:cs="Times New Roman"/>
+              </w:rPr>
+              <w:t>N</w:t>
+            </w:r>
+            <w:r>
+              <w:rPr>
+                <w:rFonts w:ascii="Times New Roman" w:hAnsi="Times New Roman" w:cs="Times New Roman"/>
+              </w:rPr>
+              <w:t>o allocation</w:t>
             </w:r>
           </w:p>
         </w:tc>
@@ -573,7 +846,7 @@
         </w:tc>
         <w:tc>
           <w:tcPr>
-            <w:tcW w:w="1160" w:type="dxa"/>
+            <w:tcW w:w="1407" w:type="dxa"/>
           </w:tcPr>
           <w:p>
             <w:pPr>
@@ -596,6 +869,8 @@
       <w:pPr>
         <w:rPr>
           <w:rFonts w:ascii="Times New Roman" w:hAnsi="Times New Roman" w:cs="Times New Roman"/>
+          <w:b/>
+          <w:u w:val="single"/>
         </w:rPr>
       </w:pPr>
     </w:p>
@@ -618,27 +893,30 @@
     </w:p>
     <w:p>
       <w:pPr>
-        <w:rPr>
-          <w:rFonts w:ascii="Times New Roman" w:hAnsi="Times New Roman" w:cs="Times New Roman"/>
-        </w:rPr>
-      </w:pPr>
-      <w:r>
-        <w:rPr>
-          <w:rFonts w:ascii="Times New Roman" w:hAnsi="Times New Roman" w:cs="Times New Roman"/>
-        </w:rPr>
-        <w:t>3 forks:</w:t>
+        <w:ind w:left="360" w:firstLine="360"/>
+        <w:rPr>
+          <w:rFonts w:ascii="Times New Roman" w:hAnsi="Times New Roman" w:cs="Times New Roman"/>
+        </w:rPr>
+      </w:pPr>
+      <w:r>
+        <w:rPr>
+          <w:rFonts w:ascii="Times New Roman" w:hAnsi="Times New Roman" w:cs="Times New Roman"/>
+        </w:rPr>
+        <w:t>Data recorded for 3 simple forks:</w:t>
       </w:r>
     </w:p>
     <w:tbl>
       <w:tblPr>
         <w:tblStyle w:val="GridTable1Light"/>
         <w:tblW w:w="0" w:type="auto"/>
+        <w:tblInd w:w="445" w:type="dxa"/>
         <w:tblLook w:val="04A0" w:firstRow="1" w:lastRow="0" w:firstColumn="1" w:lastColumn="0" w:noHBand="0" w:noVBand="1"/>
       </w:tblPr>
       <w:tblGrid>
-        <w:gridCol w:w="6475"/>
-        <w:gridCol w:w="1440"/>
-        <w:gridCol w:w="1435"/>
+        <w:gridCol w:w="1620"/>
+        <w:gridCol w:w="4770"/>
+        <w:gridCol w:w="1260"/>
+        <w:gridCol w:w="1255"/>
       </w:tblGrid>
       <w:tr>
         <w:trPr>
@@ -647,7 +925,7 @@
         <w:tc>
           <w:tcPr>
             <w:cnfStyle w:val="001000000000" w:firstRow="0" w:lastRow="0" w:firstColumn="1" w:lastColumn="0" w:oddVBand="0" w:evenVBand="0" w:oddHBand="0" w:evenHBand="0" w:firstRowFirstColumn="0" w:firstRowLastColumn="0" w:lastRowFirstColumn="0" w:lastRowLastColumn="0"/>
-            <w:tcW w:w="6475" w:type="dxa"/>
+            <w:tcW w:w="1620" w:type="dxa"/>
           </w:tcPr>
           <w:p>
             <w:pPr>
@@ -665,7 +943,7 @@
         </w:tc>
         <w:tc>
           <w:tcPr>
-            <w:tcW w:w="1440" w:type="dxa"/>
+            <w:tcW w:w="4770" w:type="dxa"/>
           </w:tcPr>
           <w:p>
             <w:pPr>
@@ -678,13 +956,32 @@
               <w:rPr>
                 <w:rFonts w:ascii="Times New Roman" w:hAnsi="Times New Roman" w:cs="Times New Roman"/>
               </w:rPr>
+              <w:t>Condition</w:t>
+            </w:r>
+          </w:p>
+        </w:tc>
+        <w:tc>
+          <w:tcPr>
+            <w:tcW w:w="1260" w:type="dxa"/>
+          </w:tcPr>
+          <w:p>
+            <w:pPr>
+              <w:cnfStyle w:val="100000000000" w:firstRow="1" w:lastRow="0" w:firstColumn="0" w:lastColumn="0" w:oddVBand="0" w:evenVBand="0" w:oddHBand="0" w:evenHBand="0" w:firstRowFirstColumn="0" w:firstRowLastColumn="0" w:lastRowFirstColumn="0" w:lastRowLastColumn="0"/>
+              <w:rPr>
+                <w:rFonts w:ascii="Times New Roman" w:hAnsi="Times New Roman" w:cs="Times New Roman"/>
+              </w:rPr>
+            </w:pPr>
+            <w:r>
+              <w:rPr>
+                <w:rFonts w:ascii="Times New Roman" w:hAnsi="Times New Roman" w:cs="Times New Roman"/>
+              </w:rPr>
               <w:t>RSS (KiB)</w:t>
             </w:r>
           </w:p>
         </w:tc>
         <w:tc>
           <w:tcPr>
-            <w:tcW w:w="1435" w:type="dxa"/>
+            <w:tcW w:w="1255" w:type="dxa"/>
           </w:tcPr>
           <w:p>
             <w:pPr>
@@ -706,25 +1003,44 @@
         <w:tc>
           <w:tcPr>
             <w:cnfStyle w:val="001000000000" w:firstRow="0" w:lastRow="0" w:firstColumn="1" w:lastColumn="0" w:oddVBand="0" w:evenVBand="0" w:oddHBand="0" w:evenHBand="0" w:firstRowFirstColumn="0" w:firstRowLastColumn="0" w:lastRowFirstColumn="0" w:lastRowLastColumn="0"/>
-            <w:tcW w:w="6475" w:type="dxa"/>
-          </w:tcPr>
-          <w:p>
-            <w:pPr>
-              <w:rPr>
-                <w:rFonts w:ascii="Times New Roman" w:hAnsi="Times New Roman" w:cs="Times New Roman"/>
-              </w:rPr>
-            </w:pPr>
-            <w:r>
-              <w:rPr>
-                <w:rFonts w:ascii="Times New Roman" w:hAnsi="Times New Roman" w:cs="Times New Roman"/>
-              </w:rPr>
-              <w:t>Main before children</w:t>
-            </w:r>
-          </w:p>
-        </w:tc>
-        <w:tc>
-          <w:tcPr>
-            <w:tcW w:w="1440" w:type="dxa"/>
+            <w:tcW w:w="1620" w:type="dxa"/>
+          </w:tcPr>
+          <w:p>
+            <w:pPr>
+              <w:rPr>
+                <w:rFonts w:ascii="Times New Roman" w:hAnsi="Times New Roman" w:cs="Times New Roman"/>
+              </w:rPr>
+            </w:pPr>
+            <w:r>
+              <w:rPr>
+                <w:rFonts w:ascii="Times New Roman" w:hAnsi="Times New Roman" w:cs="Times New Roman"/>
+              </w:rPr>
+              <w:t>Main</w:t>
+            </w:r>
+          </w:p>
+        </w:tc>
+        <w:tc>
+          <w:tcPr>
+            <w:tcW w:w="4770" w:type="dxa"/>
+          </w:tcPr>
+          <w:p>
+            <w:pPr>
+              <w:cnfStyle w:val="000000000000" w:firstRow="0" w:lastRow="0" w:firstColumn="0" w:lastColumn="0" w:oddVBand="0" w:evenVBand="0" w:oddHBand="0" w:evenHBand="0" w:firstRowFirstColumn="0" w:firstRowLastColumn="0" w:lastRowFirstColumn="0" w:lastRowLastColumn="0"/>
+              <w:rPr>
+                <w:rFonts w:ascii="Times New Roman" w:hAnsi="Times New Roman" w:cs="Times New Roman"/>
+              </w:rPr>
+            </w:pPr>
+            <w:r>
+              <w:rPr>
+                <w:rFonts w:ascii="Times New Roman" w:hAnsi="Times New Roman" w:cs="Times New Roman"/>
+              </w:rPr>
+              <w:t>Before children</w:t>
+            </w:r>
+          </w:p>
+        </w:tc>
+        <w:tc>
+          <w:tcPr>
+            <w:tcW w:w="1260" w:type="dxa"/>
           </w:tcPr>
           <w:p>
             <w:pPr>
@@ -743,7 +1059,7 @@
         </w:tc>
         <w:tc>
           <w:tcPr>
-            <w:tcW w:w="1435" w:type="dxa"/>
+            <w:tcW w:w="1255" w:type="dxa"/>
           </w:tcPr>
           <w:p>
             <w:pPr>
@@ -765,25 +1081,44 @@
         <w:tc>
           <w:tcPr>
             <w:cnfStyle w:val="001000000000" w:firstRow="0" w:lastRow="0" w:firstColumn="1" w:lastColumn="0" w:oddVBand="0" w:evenVBand="0" w:oddHBand="0" w:evenHBand="0" w:firstRowFirstColumn="0" w:firstRowLastColumn="0" w:lastRowFirstColumn="0" w:lastRowLastColumn="0"/>
-            <w:tcW w:w="6475" w:type="dxa"/>
-          </w:tcPr>
-          <w:p>
-            <w:pPr>
-              <w:rPr>
-                <w:rFonts w:ascii="Times New Roman" w:hAnsi="Times New Roman" w:cs="Times New Roman"/>
-              </w:rPr>
-            </w:pPr>
-            <w:r>
-              <w:rPr>
-                <w:rFonts w:ascii="Times New Roman" w:hAnsi="Times New Roman" w:cs="Times New Roman"/>
-              </w:rPr>
-              <w:t>Main after 1 child fork</w:t>
-            </w:r>
-          </w:p>
-        </w:tc>
-        <w:tc>
-          <w:tcPr>
-            <w:tcW w:w="1440" w:type="dxa"/>
+            <w:tcW w:w="1620" w:type="dxa"/>
+          </w:tcPr>
+          <w:p>
+            <w:pPr>
+              <w:rPr>
+                <w:rFonts w:ascii="Times New Roman" w:hAnsi="Times New Roman" w:cs="Times New Roman"/>
+              </w:rPr>
+            </w:pPr>
+            <w:r>
+              <w:rPr>
+                <w:rFonts w:ascii="Times New Roman" w:hAnsi="Times New Roman" w:cs="Times New Roman"/>
+              </w:rPr>
+              <w:t>Main</w:t>
+            </w:r>
+          </w:p>
+        </w:tc>
+        <w:tc>
+          <w:tcPr>
+            <w:tcW w:w="4770" w:type="dxa"/>
+          </w:tcPr>
+          <w:p>
+            <w:pPr>
+              <w:cnfStyle w:val="000000000000" w:firstRow="0" w:lastRow="0" w:firstColumn="0" w:lastColumn="0" w:oddVBand="0" w:evenVBand="0" w:oddHBand="0" w:evenHBand="0" w:firstRowFirstColumn="0" w:firstRowLastColumn="0" w:lastRowFirstColumn="0" w:lastRowLastColumn="0"/>
+              <w:rPr>
+                <w:rFonts w:ascii="Times New Roman" w:hAnsi="Times New Roman" w:cs="Times New Roman"/>
+              </w:rPr>
+            </w:pPr>
+            <w:r>
+              <w:rPr>
+                <w:rFonts w:ascii="Times New Roman" w:hAnsi="Times New Roman" w:cs="Times New Roman"/>
+              </w:rPr>
+              <w:t>After 1 child fork</w:t>
+            </w:r>
+          </w:p>
+        </w:tc>
+        <w:tc>
+          <w:tcPr>
+            <w:tcW w:w="1260" w:type="dxa"/>
           </w:tcPr>
           <w:p>
             <w:pPr>
@@ -802,7 +1137,7 @@
         </w:tc>
         <w:tc>
           <w:tcPr>
-            <w:tcW w:w="1435" w:type="dxa"/>
+            <w:tcW w:w="1255" w:type="dxa"/>
           </w:tcPr>
           <w:p>
             <w:pPr>
@@ -824,25 +1159,44 @@
         <w:tc>
           <w:tcPr>
             <w:cnfStyle w:val="001000000000" w:firstRow="0" w:lastRow="0" w:firstColumn="1" w:lastColumn="0" w:oddVBand="0" w:evenVBand="0" w:oddHBand="0" w:evenHBand="0" w:firstRowFirstColumn="0" w:firstRowLastColumn="0" w:lastRowFirstColumn="0" w:lastRowLastColumn="0"/>
-            <w:tcW w:w="6475" w:type="dxa"/>
-          </w:tcPr>
-          <w:p>
-            <w:pPr>
-              <w:rPr>
-                <w:rFonts w:ascii="Times New Roman" w:hAnsi="Times New Roman" w:cs="Times New Roman"/>
-              </w:rPr>
-            </w:pPr>
-            <w:r>
-              <w:rPr>
-                <w:rFonts w:ascii="Times New Roman" w:hAnsi="Times New Roman" w:cs="Times New Roman"/>
-              </w:rPr>
-              <w:t>Main after 2 child forks</w:t>
-            </w:r>
-          </w:p>
-        </w:tc>
-        <w:tc>
-          <w:tcPr>
-            <w:tcW w:w="1440" w:type="dxa"/>
+            <w:tcW w:w="1620" w:type="dxa"/>
+          </w:tcPr>
+          <w:p>
+            <w:pPr>
+              <w:rPr>
+                <w:rFonts w:ascii="Times New Roman" w:hAnsi="Times New Roman" w:cs="Times New Roman"/>
+              </w:rPr>
+            </w:pPr>
+            <w:r>
+              <w:rPr>
+                <w:rFonts w:ascii="Times New Roman" w:hAnsi="Times New Roman" w:cs="Times New Roman"/>
+              </w:rPr>
+              <w:t>Main</w:t>
+            </w:r>
+          </w:p>
+        </w:tc>
+        <w:tc>
+          <w:tcPr>
+            <w:tcW w:w="4770" w:type="dxa"/>
+          </w:tcPr>
+          <w:p>
+            <w:pPr>
+              <w:cnfStyle w:val="000000000000" w:firstRow="0" w:lastRow="0" w:firstColumn="0" w:lastColumn="0" w:oddVBand="0" w:evenVBand="0" w:oddHBand="0" w:evenHBand="0" w:firstRowFirstColumn="0" w:firstRowLastColumn="0" w:lastRowFirstColumn="0" w:lastRowLastColumn="0"/>
+              <w:rPr>
+                <w:rFonts w:ascii="Times New Roman" w:hAnsi="Times New Roman" w:cs="Times New Roman"/>
+              </w:rPr>
+            </w:pPr>
+            <w:r>
+              <w:rPr>
+                <w:rFonts w:ascii="Times New Roman" w:hAnsi="Times New Roman" w:cs="Times New Roman"/>
+              </w:rPr>
+              <w:t>After 2 child forks</w:t>
+            </w:r>
+          </w:p>
+        </w:tc>
+        <w:tc>
+          <w:tcPr>
+            <w:tcW w:w="1260" w:type="dxa"/>
           </w:tcPr>
           <w:p>
             <w:pPr>
@@ -861,7 +1215,7 @@
         </w:tc>
         <w:tc>
           <w:tcPr>
-            <w:tcW w:w="1435" w:type="dxa"/>
+            <w:tcW w:w="1255" w:type="dxa"/>
           </w:tcPr>
           <w:p>
             <w:pPr>
@@ -883,25 +1237,44 @@
         <w:tc>
           <w:tcPr>
             <w:cnfStyle w:val="001000000000" w:firstRow="0" w:lastRow="0" w:firstColumn="1" w:lastColumn="0" w:oddVBand="0" w:evenVBand="0" w:oddHBand="0" w:evenHBand="0" w:firstRowFirstColumn="0" w:firstRowLastColumn="0" w:lastRowFirstColumn="0" w:lastRowLastColumn="0"/>
-            <w:tcW w:w="6475" w:type="dxa"/>
-          </w:tcPr>
-          <w:p>
-            <w:pPr>
-              <w:rPr>
-                <w:rFonts w:ascii="Times New Roman" w:hAnsi="Times New Roman" w:cs="Times New Roman"/>
-              </w:rPr>
-            </w:pPr>
-            <w:r>
-              <w:rPr>
-                <w:rFonts w:ascii="Times New Roman" w:hAnsi="Times New Roman" w:cs="Times New Roman"/>
-              </w:rPr>
-              <w:t>Main after 3 child forks</w:t>
-            </w:r>
-          </w:p>
-        </w:tc>
-        <w:tc>
-          <w:tcPr>
-            <w:tcW w:w="1440" w:type="dxa"/>
+            <w:tcW w:w="1620" w:type="dxa"/>
+          </w:tcPr>
+          <w:p>
+            <w:pPr>
+              <w:rPr>
+                <w:rFonts w:ascii="Times New Roman" w:hAnsi="Times New Roman" w:cs="Times New Roman"/>
+              </w:rPr>
+            </w:pPr>
+            <w:r>
+              <w:rPr>
+                <w:rFonts w:ascii="Times New Roman" w:hAnsi="Times New Roman" w:cs="Times New Roman"/>
+              </w:rPr>
+              <w:t>Main</w:t>
+            </w:r>
+          </w:p>
+        </w:tc>
+        <w:tc>
+          <w:tcPr>
+            <w:tcW w:w="4770" w:type="dxa"/>
+          </w:tcPr>
+          <w:p>
+            <w:pPr>
+              <w:cnfStyle w:val="000000000000" w:firstRow="0" w:lastRow="0" w:firstColumn="0" w:lastColumn="0" w:oddVBand="0" w:evenVBand="0" w:oddHBand="0" w:evenHBand="0" w:firstRowFirstColumn="0" w:firstRowLastColumn="0" w:lastRowFirstColumn="0" w:lastRowLastColumn="0"/>
+              <w:rPr>
+                <w:rFonts w:ascii="Times New Roman" w:hAnsi="Times New Roman" w:cs="Times New Roman"/>
+              </w:rPr>
+            </w:pPr>
+            <w:r>
+              <w:rPr>
+                <w:rFonts w:ascii="Times New Roman" w:hAnsi="Times New Roman" w:cs="Times New Roman"/>
+              </w:rPr>
+              <w:t>After 3 child forks</w:t>
+            </w:r>
+          </w:p>
+        </w:tc>
+        <w:tc>
+          <w:tcPr>
+            <w:tcW w:w="1260" w:type="dxa"/>
           </w:tcPr>
           <w:p>
             <w:pPr>
@@ -920,7 +1293,7 @@
         </w:tc>
         <w:tc>
           <w:tcPr>
-            <w:tcW w:w="1435" w:type="dxa"/>
+            <w:tcW w:w="1255" w:type="dxa"/>
           </w:tcPr>
           <w:p>
             <w:pPr>
@@ -942,7 +1315,7 @@
         <w:tc>
           <w:tcPr>
             <w:cnfStyle w:val="001000000000" w:firstRow="0" w:lastRow="0" w:firstColumn="1" w:lastColumn="0" w:oddVBand="0" w:evenVBand="0" w:oddHBand="0" w:evenHBand="0" w:firstRowFirstColumn="0" w:firstRowLastColumn="0" w:lastRowFirstColumn="0" w:lastRowLastColumn="0"/>
-            <w:tcW w:w="6475" w:type="dxa"/>
+            <w:tcW w:w="1620" w:type="dxa"/>
           </w:tcPr>
           <w:p>
             <w:pPr>
@@ -960,7 +1333,26 @@
         </w:tc>
         <w:tc>
           <w:tcPr>
-            <w:tcW w:w="1440" w:type="dxa"/>
+            <w:tcW w:w="4770" w:type="dxa"/>
+          </w:tcPr>
+          <w:p>
+            <w:pPr>
+              <w:cnfStyle w:val="000000000000" w:firstRow="0" w:lastRow="0" w:firstColumn="0" w:lastColumn="0" w:oddVBand="0" w:evenVBand="0" w:oddHBand="0" w:evenHBand="0" w:firstRowFirstColumn="0" w:firstRowLastColumn="0" w:lastRowFirstColumn="0" w:lastRowLastColumn="0"/>
+              <w:rPr>
+                <w:rFonts w:ascii="Times New Roman" w:hAnsi="Times New Roman" w:cs="Times New Roman"/>
+              </w:rPr>
+            </w:pPr>
+            <w:r>
+              <w:rPr>
+                <w:rFonts w:ascii="Times New Roman" w:hAnsi="Times New Roman" w:cs="Times New Roman"/>
+              </w:rPr>
+              <w:t>No allocation</w:t>
+            </w:r>
+          </w:p>
+        </w:tc>
+        <w:tc>
+          <w:tcPr>
+            <w:tcW w:w="1260" w:type="dxa"/>
           </w:tcPr>
           <w:p>
             <w:pPr>
@@ -979,7 +1371,7 @@
         </w:tc>
         <w:tc>
           <w:tcPr>
-            <w:tcW w:w="1435" w:type="dxa"/>
+            <w:tcW w:w="1255" w:type="dxa"/>
           </w:tcPr>
           <w:p>
             <w:pPr>
@@ -1001,7 +1393,7 @@
         <w:tc>
           <w:tcPr>
             <w:cnfStyle w:val="001000000000" w:firstRow="0" w:lastRow="0" w:firstColumn="1" w:lastColumn="0" w:oddVBand="0" w:evenVBand="0" w:oddHBand="0" w:evenHBand="0" w:firstRowFirstColumn="0" w:firstRowLastColumn="0" w:lastRowFirstColumn="0" w:lastRowLastColumn="0"/>
-            <w:tcW w:w="6475" w:type="dxa"/>
+            <w:tcW w:w="1620" w:type="dxa"/>
           </w:tcPr>
           <w:p>
             <w:pPr>
@@ -1019,7 +1411,26 @@
         </w:tc>
         <w:tc>
           <w:tcPr>
-            <w:tcW w:w="1440" w:type="dxa"/>
+            <w:tcW w:w="4770" w:type="dxa"/>
+          </w:tcPr>
+          <w:p>
+            <w:pPr>
+              <w:cnfStyle w:val="000000000000" w:firstRow="0" w:lastRow="0" w:firstColumn="0" w:lastColumn="0" w:oddVBand="0" w:evenVBand="0" w:oddHBand="0" w:evenHBand="0" w:firstRowFirstColumn="0" w:firstRowLastColumn="0" w:lastRowFirstColumn="0" w:lastRowLastColumn="0"/>
+              <w:rPr>
+                <w:rFonts w:ascii="Times New Roman" w:hAnsi="Times New Roman" w:cs="Times New Roman"/>
+              </w:rPr>
+            </w:pPr>
+            <w:r>
+              <w:rPr>
+                <w:rFonts w:ascii="Times New Roman" w:hAnsi="Times New Roman" w:cs="Times New Roman"/>
+              </w:rPr>
+              <w:t>No allocation</w:t>
+            </w:r>
+          </w:p>
+        </w:tc>
+        <w:tc>
+          <w:tcPr>
+            <w:tcW w:w="1260" w:type="dxa"/>
           </w:tcPr>
           <w:p>
             <w:pPr>
@@ -1038,7 +1449,7 @@
         </w:tc>
         <w:tc>
           <w:tcPr>
-            <w:tcW w:w="1435" w:type="dxa"/>
+            <w:tcW w:w="1255" w:type="dxa"/>
           </w:tcPr>
           <w:p>
             <w:pPr>
@@ -1060,7 +1471,7 @@
         <w:tc>
           <w:tcPr>
             <w:cnfStyle w:val="001000000000" w:firstRow="0" w:lastRow="0" w:firstColumn="1" w:lastColumn="0" w:oddVBand="0" w:evenVBand="0" w:oddHBand="0" w:evenHBand="0" w:firstRowFirstColumn="0" w:firstRowLastColumn="0" w:lastRowFirstColumn="0" w:lastRowLastColumn="0"/>
-            <w:tcW w:w="6475" w:type="dxa"/>
+            <w:tcW w:w="1620" w:type="dxa"/>
           </w:tcPr>
           <w:p>
             <w:pPr>
@@ -1078,7 +1489,26 @@
         </w:tc>
         <w:tc>
           <w:tcPr>
-            <w:tcW w:w="1440" w:type="dxa"/>
+            <w:tcW w:w="4770" w:type="dxa"/>
+          </w:tcPr>
+          <w:p>
+            <w:pPr>
+              <w:cnfStyle w:val="000000000000" w:firstRow="0" w:lastRow="0" w:firstColumn="0" w:lastColumn="0" w:oddVBand="0" w:evenVBand="0" w:oddHBand="0" w:evenHBand="0" w:firstRowFirstColumn="0" w:firstRowLastColumn="0" w:lastRowFirstColumn="0" w:lastRowLastColumn="0"/>
+              <w:rPr>
+                <w:rFonts w:ascii="Times New Roman" w:hAnsi="Times New Roman" w:cs="Times New Roman"/>
+              </w:rPr>
+            </w:pPr>
+            <w:r>
+              <w:rPr>
+                <w:rFonts w:ascii="Times New Roman" w:hAnsi="Times New Roman" w:cs="Times New Roman"/>
+              </w:rPr>
+              <w:t>No allocation</w:t>
+            </w:r>
+          </w:p>
+        </w:tc>
+        <w:tc>
+          <w:tcPr>
+            <w:tcW w:w="1260" w:type="dxa"/>
           </w:tcPr>
           <w:p>
             <w:pPr>
@@ -1097,7 +1527,7 @@
         </w:tc>
         <w:tc>
           <w:tcPr>
-            <w:tcW w:w="1435" w:type="dxa"/>
+            <w:tcW w:w="1255" w:type="dxa"/>
           </w:tcPr>
           <w:p>
             <w:pPr>
@@ -1125,6 +1555,7 @@
     </w:p>
     <w:p>
       <w:pPr>
+        <w:ind w:left="360" w:firstLine="360"/>
         <w:rPr>
           <w:rFonts w:ascii="Times New Roman" w:hAnsi="Times New Roman" w:cs="Times New Roman"/>
         </w:rPr>
@@ -1151,18 +1582,54 @@
         <w:t>big_function</w:t>
       </w:r>
       <w:proofErr w:type="spellEnd"/>
+      <w:r>
+        <w:rPr>
+          <w:rFonts w:ascii="Times New Roman" w:hAnsi="Times New Roman" w:cs="Times New Roman"/>
+        </w:rPr>
+        <w:t xml:space="preserve"> (</w:t>
+      </w:r>
+      <w:proofErr w:type="spellStart"/>
+      <w:r>
+        <w:rPr>
+          <w:rFonts w:ascii="Times New Roman" w:hAnsi="Times New Roman" w:cs="Times New Roman"/>
+        </w:rPr>
+        <w:t>big_function</w:t>
+      </w:r>
+      <w:proofErr w:type="spellEnd"/>
+      <w:r>
+        <w:rPr>
+          <w:rFonts w:ascii="Times New Roman" w:hAnsi="Times New Roman" w:cs="Times New Roman"/>
+        </w:rPr>
+        <w:t xml:space="preserve"> uses the same </w:t>
+      </w:r>
+      <w:proofErr w:type="spellStart"/>
+      <w:r>
+        <w:rPr>
+          <w:rFonts w:ascii="Times New Roman" w:hAnsi="Times New Roman" w:cs="Times New Roman"/>
+        </w:rPr>
+        <w:t>malloc</w:t>
+      </w:r>
+      <w:proofErr w:type="spellEnd"/>
+      <w:r>
+        <w:rPr>
+          <w:rFonts w:ascii="Times New Roman" w:hAnsi="Times New Roman" w:cs="Times New Roman"/>
+        </w:rPr>
+        <w:t>() strategy as task1 for allocating a lot of memory.</w:t>
+      </w:r>
     </w:p>
     <w:tbl>
       <w:tblPr>
         <w:tblStyle w:val="GridTable1Light"/>
         <w:tblW w:w="0" w:type="auto"/>
+        <w:tblInd w:w="445" w:type="dxa"/>
         <w:tblLook w:val="04A0" w:firstRow="1" w:lastRow="0" w:firstColumn="1" w:lastColumn="0" w:noHBand="0" w:noVBand="1"/>
       </w:tblPr>
       <w:tblGrid>
-        <w:gridCol w:w="5395"/>
-        <w:gridCol w:w="1440"/>
         <w:gridCol w:w="1350"/>
-        <w:gridCol w:w="1165"/>
+        <w:gridCol w:w="3869"/>
+        <w:gridCol w:w="1314"/>
+        <w:gridCol w:w="1293"/>
+        <w:gridCol w:w="1079"/>
       </w:tblGrid>
       <w:tr>
         <w:trPr>
@@ -1171,7 +1638,7 @@
         <w:tc>
           <w:tcPr>
             <w:cnfStyle w:val="001000000000" w:firstRow="0" w:lastRow="0" w:firstColumn="1" w:lastColumn="0" w:oddVBand="0" w:evenVBand="0" w:oddHBand="0" w:evenHBand="0" w:firstRowFirstColumn="0" w:firstRowLastColumn="0" w:lastRowFirstColumn="0" w:lastRowLastColumn="0"/>
-            <w:tcW w:w="5395" w:type="dxa"/>
+            <w:tcW w:w="1350" w:type="dxa"/>
           </w:tcPr>
           <w:p>
             <w:pPr>
@@ -1189,7 +1656,7 @@
         </w:tc>
         <w:tc>
           <w:tcPr>
-            <w:tcW w:w="1440" w:type="dxa"/>
+            <w:tcW w:w="3869" w:type="dxa"/>
           </w:tcPr>
           <w:p>
             <w:pPr>
@@ -1202,13 +1669,32 @@
               <w:rPr>
                 <w:rFonts w:ascii="Times New Roman" w:hAnsi="Times New Roman" w:cs="Times New Roman"/>
               </w:rPr>
+              <w:t>Condition</w:t>
+            </w:r>
+          </w:p>
+        </w:tc>
+        <w:tc>
+          <w:tcPr>
+            <w:tcW w:w="1314" w:type="dxa"/>
+          </w:tcPr>
+          <w:p>
+            <w:pPr>
+              <w:cnfStyle w:val="100000000000" w:firstRow="1" w:lastRow="0" w:firstColumn="0" w:lastColumn="0" w:oddVBand="0" w:evenVBand="0" w:oddHBand="0" w:evenHBand="0" w:firstRowFirstColumn="0" w:firstRowLastColumn="0" w:lastRowFirstColumn="0" w:lastRowLastColumn="0"/>
+              <w:rPr>
+                <w:rFonts w:ascii="Times New Roman" w:hAnsi="Times New Roman" w:cs="Times New Roman"/>
+              </w:rPr>
+            </w:pPr>
+            <w:r>
+              <w:rPr>
+                <w:rFonts w:ascii="Times New Roman" w:hAnsi="Times New Roman" w:cs="Times New Roman"/>
+              </w:rPr>
               <w:t>RSS (KiB)</w:t>
             </w:r>
           </w:p>
         </w:tc>
         <w:tc>
           <w:tcPr>
-            <w:tcW w:w="1350" w:type="dxa"/>
+            <w:tcW w:w="1293" w:type="dxa"/>
           </w:tcPr>
           <w:p>
             <w:pPr>
@@ -1227,7 +1713,7 @@
         </w:tc>
         <w:tc>
           <w:tcPr>
-            <w:tcW w:w="1165" w:type="dxa"/>
+            <w:tcW w:w="1079" w:type="dxa"/>
           </w:tcPr>
           <w:p>
             <w:pPr>
@@ -1249,25 +1735,50 @@
         <w:tc>
           <w:tcPr>
             <w:cnfStyle w:val="001000000000" w:firstRow="0" w:lastRow="0" w:firstColumn="1" w:lastColumn="0" w:oddVBand="0" w:evenVBand="0" w:oddHBand="0" w:evenHBand="0" w:firstRowFirstColumn="0" w:firstRowLastColumn="0" w:lastRowFirstColumn="0" w:lastRowLastColumn="0"/>
-            <w:tcW w:w="5395" w:type="dxa"/>
-          </w:tcPr>
-          <w:p>
-            <w:pPr>
-              <w:rPr>
-                <w:rFonts w:ascii="Times New Roman" w:hAnsi="Times New Roman" w:cs="Times New Roman"/>
-              </w:rPr>
-            </w:pPr>
-            <w:r>
-              <w:rPr>
-                <w:rFonts w:ascii="Times New Roman" w:hAnsi="Times New Roman" w:cs="Times New Roman"/>
-              </w:rPr>
-              <w:t>Main at start</w:t>
-            </w:r>
-          </w:p>
-        </w:tc>
-        <w:tc>
-          <w:tcPr>
-            <w:tcW w:w="1440" w:type="dxa"/>
+            <w:tcW w:w="1350" w:type="dxa"/>
+          </w:tcPr>
+          <w:p>
+            <w:pPr>
+              <w:rPr>
+                <w:rFonts w:ascii="Times New Roman" w:hAnsi="Times New Roman" w:cs="Times New Roman"/>
+              </w:rPr>
+            </w:pPr>
+            <w:r>
+              <w:rPr>
+                <w:rFonts w:ascii="Times New Roman" w:hAnsi="Times New Roman" w:cs="Times New Roman"/>
+              </w:rPr>
+              <w:t xml:space="preserve">Main </w:t>
+            </w:r>
+          </w:p>
+        </w:tc>
+        <w:tc>
+          <w:tcPr>
+            <w:tcW w:w="3869" w:type="dxa"/>
+          </w:tcPr>
+          <w:p>
+            <w:pPr>
+              <w:cnfStyle w:val="000000000000" w:firstRow="0" w:lastRow="0" w:firstColumn="0" w:lastColumn="0" w:oddVBand="0" w:evenVBand="0" w:oddHBand="0" w:evenHBand="0" w:firstRowFirstColumn="0" w:firstRowLastColumn="0" w:lastRowFirstColumn="0" w:lastRowLastColumn="0"/>
+              <w:rPr>
+                <w:rFonts w:ascii="Times New Roman" w:hAnsi="Times New Roman" w:cs="Times New Roman"/>
+              </w:rPr>
+            </w:pPr>
+            <w:r>
+              <w:rPr>
+                <w:rFonts w:ascii="Times New Roman" w:hAnsi="Times New Roman" w:cs="Times New Roman"/>
+              </w:rPr>
+              <w:t>A</w:t>
+            </w:r>
+            <w:r>
+              <w:rPr>
+                <w:rFonts w:ascii="Times New Roman" w:hAnsi="Times New Roman" w:cs="Times New Roman"/>
+              </w:rPr>
+              <w:t>t start</w:t>
+            </w:r>
+          </w:p>
+        </w:tc>
+        <w:tc>
+          <w:tcPr>
+            <w:tcW w:w="1314" w:type="dxa"/>
           </w:tcPr>
           <w:p>
             <w:pPr>
@@ -1286,7 +1797,7 @@
         </w:tc>
         <w:tc>
           <w:tcPr>
-            <w:tcW w:w="1350" w:type="dxa"/>
+            <w:tcW w:w="1293" w:type="dxa"/>
           </w:tcPr>
           <w:p>
             <w:pPr>
@@ -1305,7 +1816,7 @@
         </w:tc>
         <w:tc>
           <w:tcPr>
-            <w:tcW w:w="1165" w:type="dxa"/>
+            <w:tcW w:w="1079" w:type="dxa"/>
           </w:tcPr>
           <w:p>
             <w:pPr>
@@ -1327,25 +1838,50 @@
         <w:tc>
           <w:tcPr>
             <w:cnfStyle w:val="001000000000" w:firstRow="0" w:lastRow="0" w:firstColumn="1" w:lastColumn="0" w:oddVBand="0" w:evenVBand="0" w:oddHBand="0" w:evenHBand="0" w:firstRowFirstColumn="0" w:firstRowLastColumn="0" w:lastRowFirstColumn="0" w:lastRowLastColumn="0"/>
-            <w:tcW w:w="5395" w:type="dxa"/>
-          </w:tcPr>
-          <w:p>
-            <w:pPr>
-              <w:rPr>
-                <w:rFonts w:ascii="Times New Roman" w:hAnsi="Times New Roman" w:cs="Times New Roman"/>
-              </w:rPr>
-            </w:pPr>
-            <w:r>
-              <w:rPr>
-                <w:rFonts w:ascii="Times New Roman" w:hAnsi="Times New Roman" w:cs="Times New Roman"/>
-              </w:rPr>
-              <w:t>Child at start</w:t>
-            </w:r>
-          </w:p>
-        </w:tc>
-        <w:tc>
-          <w:tcPr>
-            <w:tcW w:w="1440" w:type="dxa"/>
+            <w:tcW w:w="1350" w:type="dxa"/>
+          </w:tcPr>
+          <w:p>
+            <w:pPr>
+              <w:rPr>
+                <w:rFonts w:ascii="Times New Roman" w:hAnsi="Times New Roman" w:cs="Times New Roman"/>
+              </w:rPr>
+            </w:pPr>
+            <w:r>
+              <w:rPr>
+                <w:rFonts w:ascii="Times New Roman" w:hAnsi="Times New Roman" w:cs="Times New Roman"/>
+              </w:rPr>
+              <w:t xml:space="preserve">Child </w:t>
+            </w:r>
+          </w:p>
+        </w:tc>
+        <w:tc>
+          <w:tcPr>
+            <w:tcW w:w="3869" w:type="dxa"/>
+          </w:tcPr>
+          <w:p>
+            <w:pPr>
+              <w:cnfStyle w:val="000000000000" w:firstRow="0" w:lastRow="0" w:firstColumn="0" w:lastColumn="0" w:oddVBand="0" w:evenVBand="0" w:oddHBand="0" w:evenHBand="0" w:firstRowFirstColumn="0" w:firstRowLastColumn="0" w:lastRowFirstColumn="0" w:lastRowLastColumn="0"/>
+              <w:rPr>
+                <w:rFonts w:ascii="Times New Roman" w:hAnsi="Times New Roman" w:cs="Times New Roman"/>
+              </w:rPr>
+            </w:pPr>
+            <w:r>
+              <w:rPr>
+                <w:rFonts w:ascii="Times New Roman" w:hAnsi="Times New Roman" w:cs="Times New Roman"/>
+              </w:rPr>
+              <w:t>A</w:t>
+            </w:r>
+            <w:r>
+              <w:rPr>
+                <w:rFonts w:ascii="Times New Roman" w:hAnsi="Times New Roman" w:cs="Times New Roman"/>
+              </w:rPr>
+              <w:t>t start</w:t>
+            </w:r>
+          </w:p>
+        </w:tc>
+        <w:tc>
+          <w:tcPr>
+            <w:tcW w:w="1314" w:type="dxa"/>
           </w:tcPr>
           <w:p>
             <w:pPr>
@@ -1364,7 +1900,7 @@
         </w:tc>
         <w:tc>
           <w:tcPr>
-            <w:tcW w:w="1350" w:type="dxa"/>
+            <w:tcW w:w="1293" w:type="dxa"/>
           </w:tcPr>
           <w:p>
             <w:pPr>
@@ -1383,7 +1919,7 @@
         </w:tc>
         <w:tc>
           <w:tcPr>
-            <w:tcW w:w="1165" w:type="dxa"/>
+            <w:tcW w:w="1079" w:type="dxa"/>
           </w:tcPr>
           <w:p>
             <w:pPr>
@@ -1405,19 +1941,44 @@
         <w:tc>
           <w:tcPr>
             <w:cnfStyle w:val="001000000000" w:firstRow="0" w:lastRow="0" w:firstColumn="1" w:lastColumn="0" w:oddVBand="0" w:evenVBand="0" w:oddHBand="0" w:evenHBand="0" w:firstRowFirstColumn="0" w:firstRowLastColumn="0" w:lastRowFirstColumn="0" w:lastRowLastColumn="0"/>
-            <w:tcW w:w="5395" w:type="dxa"/>
-          </w:tcPr>
-          <w:p>
-            <w:pPr>
-              <w:rPr>
-                <w:rFonts w:ascii="Times New Roman" w:hAnsi="Times New Roman" w:cs="Times New Roman"/>
-              </w:rPr>
-            </w:pPr>
-            <w:r>
-              <w:rPr>
-                <w:rFonts w:ascii="Times New Roman" w:hAnsi="Times New Roman" w:cs="Times New Roman"/>
-              </w:rPr>
-              <w:t xml:space="preserve">Main after child calls </w:t>
+            <w:tcW w:w="1350" w:type="dxa"/>
+          </w:tcPr>
+          <w:p>
+            <w:pPr>
+              <w:rPr>
+                <w:rFonts w:ascii="Times New Roman" w:hAnsi="Times New Roman" w:cs="Times New Roman"/>
+              </w:rPr>
+            </w:pPr>
+            <w:r>
+              <w:rPr>
+                <w:rFonts w:ascii="Times New Roman" w:hAnsi="Times New Roman" w:cs="Times New Roman"/>
+              </w:rPr>
+              <w:t xml:space="preserve">Main </w:t>
+            </w:r>
+          </w:p>
+        </w:tc>
+        <w:tc>
+          <w:tcPr>
+            <w:tcW w:w="3869" w:type="dxa"/>
+          </w:tcPr>
+          <w:p>
+            <w:pPr>
+              <w:cnfStyle w:val="000000000000" w:firstRow="0" w:lastRow="0" w:firstColumn="0" w:lastColumn="0" w:oddVBand="0" w:evenVBand="0" w:oddHBand="0" w:evenHBand="0" w:firstRowFirstColumn="0" w:firstRowLastColumn="0" w:lastRowFirstColumn="0" w:lastRowLastColumn="0"/>
+              <w:rPr>
+                <w:rFonts w:ascii="Times New Roman" w:hAnsi="Times New Roman" w:cs="Times New Roman"/>
+              </w:rPr>
+            </w:pPr>
+            <w:r>
+              <w:rPr>
+                <w:rFonts w:ascii="Times New Roman" w:hAnsi="Times New Roman" w:cs="Times New Roman"/>
+              </w:rPr>
+              <w:t>A</w:t>
+            </w:r>
+            <w:r>
+              <w:rPr>
+                <w:rFonts w:ascii="Times New Roman" w:hAnsi="Times New Roman" w:cs="Times New Roman"/>
+              </w:rPr>
+              <w:t xml:space="preserve">fter child calls </w:t>
             </w:r>
             <w:proofErr w:type="spellStart"/>
             <w:r>
@@ -1431,7 +1992,7 @@
         </w:tc>
         <w:tc>
           <w:tcPr>
-            <w:tcW w:w="1440" w:type="dxa"/>
+            <w:tcW w:w="1314" w:type="dxa"/>
           </w:tcPr>
           <w:p>
             <w:pPr>
@@ -1450,7 +2011,7 @@
         </w:tc>
         <w:tc>
           <w:tcPr>
-            <w:tcW w:w="1350" w:type="dxa"/>
+            <w:tcW w:w="1293" w:type="dxa"/>
           </w:tcPr>
           <w:p>
             <w:pPr>
@@ -1469,7 +2030,7 @@
         </w:tc>
         <w:tc>
           <w:tcPr>
-            <w:tcW w:w="1165" w:type="dxa"/>
+            <w:tcW w:w="1079" w:type="dxa"/>
           </w:tcPr>
           <w:p>
             <w:pPr>
@@ -1491,19 +2052,44 @@
         <w:tc>
           <w:tcPr>
             <w:cnfStyle w:val="001000000000" w:firstRow="0" w:lastRow="0" w:firstColumn="1" w:lastColumn="0" w:oddVBand="0" w:evenVBand="0" w:oddHBand="0" w:evenHBand="0" w:firstRowFirstColumn="0" w:firstRowLastColumn="0" w:lastRowFirstColumn="0" w:lastRowLastColumn="0"/>
-            <w:tcW w:w="5395" w:type="dxa"/>
-          </w:tcPr>
-          <w:p>
-            <w:pPr>
-              <w:rPr>
-                <w:rFonts w:ascii="Times New Roman" w:hAnsi="Times New Roman" w:cs="Times New Roman"/>
-              </w:rPr>
-            </w:pPr>
-            <w:r>
-              <w:rPr>
-                <w:rFonts w:ascii="Times New Roman" w:hAnsi="Times New Roman" w:cs="Times New Roman"/>
-              </w:rPr>
-              <w:t xml:space="preserve">Child after </w:t>
+            <w:tcW w:w="1350" w:type="dxa"/>
+          </w:tcPr>
+          <w:p>
+            <w:pPr>
+              <w:rPr>
+                <w:rFonts w:ascii="Times New Roman" w:hAnsi="Times New Roman" w:cs="Times New Roman"/>
+              </w:rPr>
+            </w:pPr>
+            <w:r>
+              <w:rPr>
+                <w:rFonts w:ascii="Times New Roman" w:hAnsi="Times New Roman" w:cs="Times New Roman"/>
+              </w:rPr>
+              <w:t xml:space="preserve">Child </w:t>
+            </w:r>
+          </w:p>
+        </w:tc>
+        <w:tc>
+          <w:tcPr>
+            <w:tcW w:w="3869" w:type="dxa"/>
+          </w:tcPr>
+          <w:p>
+            <w:pPr>
+              <w:cnfStyle w:val="000000000000" w:firstRow="0" w:lastRow="0" w:firstColumn="0" w:lastColumn="0" w:oddVBand="0" w:evenVBand="0" w:oddHBand="0" w:evenHBand="0" w:firstRowFirstColumn="0" w:firstRowLastColumn="0" w:lastRowFirstColumn="0" w:lastRowLastColumn="0"/>
+              <w:rPr>
+                <w:rFonts w:ascii="Times New Roman" w:hAnsi="Times New Roman" w:cs="Times New Roman"/>
+              </w:rPr>
+            </w:pPr>
+            <w:r>
+              <w:rPr>
+                <w:rFonts w:ascii="Times New Roman" w:hAnsi="Times New Roman" w:cs="Times New Roman"/>
+              </w:rPr>
+              <w:t>A</w:t>
+            </w:r>
+            <w:r>
+              <w:rPr>
+                <w:rFonts w:ascii="Times New Roman" w:hAnsi="Times New Roman" w:cs="Times New Roman"/>
+              </w:rPr>
+              <w:t xml:space="preserve">fter </w:t>
             </w:r>
             <w:proofErr w:type="spellStart"/>
             <w:r>
@@ -1517,7 +2103,7 @@
         </w:tc>
         <w:tc>
           <w:tcPr>
-            <w:tcW w:w="1440" w:type="dxa"/>
+            <w:tcW w:w="1314" w:type="dxa"/>
           </w:tcPr>
           <w:p>
             <w:pPr>
@@ -1536,7 +2122,7 @@
         </w:tc>
         <w:tc>
           <w:tcPr>
-            <w:tcW w:w="1350" w:type="dxa"/>
+            <w:tcW w:w="1293" w:type="dxa"/>
           </w:tcPr>
           <w:p>
             <w:pPr>
@@ -1555,7 +2141,7 @@
         </w:tc>
         <w:tc>
           <w:tcPr>
-            <w:tcW w:w="1165" w:type="dxa"/>
+            <w:tcW w:w="1079" w:type="dxa"/>
           </w:tcPr>
           <w:p>
             <w:pPr>
@@ -1587,11 +2173,28 @@
           <w:rFonts w:ascii="Times New Roman" w:hAnsi="Times New Roman" w:cs="Times New Roman"/>
         </w:rPr>
       </w:pPr>
+      <w:r>
+        <w:rPr>
+          <w:rFonts w:ascii="Times New Roman" w:hAnsi="Times New Roman" w:cs="Times New Roman"/>
+        </w:rPr>
+        <w:br w:type="page"/>
+      </w:r>
+    </w:p>
+    <w:p>
+      <w:pPr>
+        <w:ind w:left="360" w:firstLine="360"/>
+        <w:rPr>
+          <w:rFonts w:ascii="Times New Roman" w:hAnsi="Times New Roman" w:cs="Times New Roman"/>
+        </w:rPr>
+      </w:pPr>
+      <w:bookmarkStart w:id="0" w:name="_GoBack"/>
+      <w:bookmarkEnd w:id="0"/>
       <w:proofErr w:type="spellStart"/>
       <w:r>
         <w:rPr>
           <w:rFonts w:ascii="Times New Roman" w:hAnsi="Times New Roman" w:cs="Times New Roman"/>
         </w:rPr>
+        <w:lastRenderedPageBreak/>
         <w:t>Execv</w:t>
       </w:r>
       <w:proofErr w:type="spellEnd"/>
@@ -1609,18 +2212,40 @@
         <w:t>empty_function</w:t>
       </w:r>
       <w:proofErr w:type="spellEnd"/>
+      <w:r>
+        <w:rPr>
+          <w:rFonts w:ascii="Times New Roman" w:hAnsi="Times New Roman" w:cs="Times New Roman"/>
+        </w:rPr>
+        <w:t xml:space="preserve"> (</w:t>
+      </w:r>
+      <w:proofErr w:type="spellStart"/>
+      <w:r>
+        <w:rPr>
+          <w:rFonts w:ascii="Times New Roman" w:hAnsi="Times New Roman" w:cs="Times New Roman"/>
+        </w:rPr>
+        <w:t>empty_function</w:t>
+      </w:r>
+      <w:proofErr w:type="spellEnd"/>
+      <w:r>
+        <w:rPr>
+          <w:rFonts w:ascii="Times New Roman" w:hAnsi="Times New Roman" w:cs="Times New Roman"/>
+        </w:rPr>
+        <w:t xml:space="preserve"> is a c-program which does nothing but wait for 10 seconds).</w:t>
+      </w:r>
     </w:p>
     <w:tbl>
       <w:tblPr>
         <w:tblStyle w:val="GridTable1Light"/>
         <w:tblW w:w="0" w:type="auto"/>
+        <w:tblInd w:w="445" w:type="dxa"/>
         <w:tblLook w:val="04A0" w:firstRow="1" w:lastRow="0" w:firstColumn="1" w:lastColumn="0" w:noHBand="0" w:noVBand="1"/>
       </w:tblPr>
       <w:tblGrid>
-        <w:gridCol w:w="5395"/>
-        <w:gridCol w:w="1440"/>
         <w:gridCol w:w="1350"/>
-        <w:gridCol w:w="1165"/>
+        <w:gridCol w:w="3870"/>
+        <w:gridCol w:w="1260"/>
+        <w:gridCol w:w="1340"/>
+        <w:gridCol w:w="1085"/>
       </w:tblGrid>
       <w:tr>
         <w:trPr>
@@ -1629,7 +2254,7 @@
         <w:tc>
           <w:tcPr>
             <w:cnfStyle w:val="001000000000" w:firstRow="0" w:lastRow="0" w:firstColumn="1" w:lastColumn="0" w:oddVBand="0" w:evenVBand="0" w:oddHBand="0" w:evenHBand="0" w:firstRowFirstColumn="0" w:firstRowLastColumn="0" w:lastRowFirstColumn="0" w:lastRowLastColumn="0"/>
-            <w:tcW w:w="5395" w:type="dxa"/>
+            <w:tcW w:w="1350" w:type="dxa"/>
           </w:tcPr>
           <w:p>
             <w:pPr>
@@ -1647,7 +2272,7 @@
         </w:tc>
         <w:tc>
           <w:tcPr>
-            <w:tcW w:w="1440" w:type="dxa"/>
+            <w:tcW w:w="3870" w:type="dxa"/>
           </w:tcPr>
           <w:p>
             <w:pPr>
@@ -1660,13 +2285,32 @@
               <w:rPr>
                 <w:rFonts w:ascii="Times New Roman" w:hAnsi="Times New Roman" w:cs="Times New Roman"/>
               </w:rPr>
+              <w:t>Condition</w:t>
+            </w:r>
+          </w:p>
+        </w:tc>
+        <w:tc>
+          <w:tcPr>
+            <w:tcW w:w="1260" w:type="dxa"/>
+          </w:tcPr>
+          <w:p>
+            <w:pPr>
+              <w:cnfStyle w:val="100000000000" w:firstRow="1" w:lastRow="0" w:firstColumn="0" w:lastColumn="0" w:oddVBand="0" w:evenVBand="0" w:oddHBand="0" w:evenHBand="0" w:firstRowFirstColumn="0" w:firstRowLastColumn="0" w:lastRowFirstColumn="0" w:lastRowLastColumn="0"/>
+              <w:rPr>
+                <w:rFonts w:ascii="Times New Roman" w:hAnsi="Times New Roman" w:cs="Times New Roman"/>
+              </w:rPr>
+            </w:pPr>
+            <w:r>
+              <w:rPr>
+                <w:rFonts w:ascii="Times New Roman" w:hAnsi="Times New Roman" w:cs="Times New Roman"/>
+              </w:rPr>
               <w:t>RSS (KiB)</w:t>
             </w:r>
           </w:p>
         </w:tc>
         <w:tc>
           <w:tcPr>
-            <w:tcW w:w="1350" w:type="dxa"/>
+            <w:tcW w:w="1340" w:type="dxa"/>
           </w:tcPr>
           <w:p>
             <w:pPr>
@@ -1685,7 +2329,7 @@
         </w:tc>
         <w:tc>
           <w:tcPr>
-            <w:tcW w:w="1165" w:type="dxa"/>
+            <w:tcW w:w="1085" w:type="dxa"/>
           </w:tcPr>
           <w:p>
             <w:pPr>
@@ -1707,25 +2351,50 @@
         <w:tc>
           <w:tcPr>
             <w:cnfStyle w:val="001000000000" w:firstRow="0" w:lastRow="0" w:firstColumn="1" w:lastColumn="0" w:oddVBand="0" w:evenVBand="0" w:oddHBand="0" w:evenHBand="0" w:firstRowFirstColumn="0" w:firstRowLastColumn="0" w:lastRowFirstColumn="0" w:lastRowLastColumn="0"/>
-            <w:tcW w:w="5395" w:type="dxa"/>
-          </w:tcPr>
-          <w:p>
-            <w:pPr>
-              <w:rPr>
-                <w:rFonts w:ascii="Times New Roman" w:hAnsi="Times New Roman" w:cs="Times New Roman"/>
-              </w:rPr>
-            </w:pPr>
-            <w:r>
-              <w:rPr>
-                <w:rFonts w:ascii="Times New Roman" w:hAnsi="Times New Roman" w:cs="Times New Roman"/>
-              </w:rPr>
-              <w:t>Main at start</w:t>
-            </w:r>
-          </w:p>
-        </w:tc>
-        <w:tc>
-          <w:tcPr>
-            <w:tcW w:w="1440" w:type="dxa"/>
+            <w:tcW w:w="1350" w:type="dxa"/>
+          </w:tcPr>
+          <w:p>
+            <w:pPr>
+              <w:rPr>
+                <w:rFonts w:ascii="Times New Roman" w:hAnsi="Times New Roman" w:cs="Times New Roman"/>
+              </w:rPr>
+            </w:pPr>
+            <w:r>
+              <w:rPr>
+                <w:rFonts w:ascii="Times New Roman" w:hAnsi="Times New Roman" w:cs="Times New Roman"/>
+              </w:rPr>
+              <w:t xml:space="preserve">Main </w:t>
+            </w:r>
+          </w:p>
+        </w:tc>
+        <w:tc>
+          <w:tcPr>
+            <w:tcW w:w="3870" w:type="dxa"/>
+          </w:tcPr>
+          <w:p>
+            <w:pPr>
+              <w:cnfStyle w:val="000000000000" w:firstRow="0" w:lastRow="0" w:firstColumn="0" w:lastColumn="0" w:oddVBand="0" w:evenVBand="0" w:oddHBand="0" w:evenHBand="0" w:firstRowFirstColumn="0" w:firstRowLastColumn="0" w:lastRowFirstColumn="0" w:lastRowLastColumn="0"/>
+              <w:rPr>
+                <w:rFonts w:ascii="Times New Roman" w:hAnsi="Times New Roman" w:cs="Times New Roman"/>
+              </w:rPr>
+            </w:pPr>
+            <w:r>
+              <w:rPr>
+                <w:rFonts w:ascii="Times New Roman" w:hAnsi="Times New Roman" w:cs="Times New Roman"/>
+              </w:rPr>
+              <w:t>A</w:t>
+            </w:r>
+            <w:r>
+              <w:rPr>
+                <w:rFonts w:ascii="Times New Roman" w:hAnsi="Times New Roman" w:cs="Times New Roman"/>
+              </w:rPr>
+              <w:t>t start</w:t>
+            </w:r>
+          </w:p>
+        </w:tc>
+        <w:tc>
+          <w:tcPr>
+            <w:tcW w:w="1260" w:type="dxa"/>
           </w:tcPr>
           <w:p>
             <w:pPr>
@@ -1744,7 +2413,7 @@
         </w:tc>
         <w:tc>
           <w:tcPr>
-            <w:tcW w:w="1350" w:type="dxa"/>
+            <w:tcW w:w="1340" w:type="dxa"/>
           </w:tcPr>
           <w:p>
             <w:pPr>
@@ -1763,7 +2432,7 @@
         </w:tc>
         <w:tc>
           <w:tcPr>
-            <w:tcW w:w="1165" w:type="dxa"/>
+            <w:tcW w:w="1085" w:type="dxa"/>
           </w:tcPr>
           <w:p>
             <w:pPr>
@@ -1785,25 +2454,50 @@
         <w:tc>
           <w:tcPr>
             <w:cnfStyle w:val="001000000000" w:firstRow="0" w:lastRow="0" w:firstColumn="1" w:lastColumn="0" w:oddVBand="0" w:evenVBand="0" w:oddHBand="0" w:evenHBand="0" w:firstRowFirstColumn="0" w:firstRowLastColumn="0" w:lastRowFirstColumn="0" w:lastRowLastColumn="0"/>
-            <w:tcW w:w="5395" w:type="dxa"/>
-          </w:tcPr>
-          <w:p>
-            <w:pPr>
-              <w:rPr>
-                <w:rFonts w:ascii="Times New Roman" w:hAnsi="Times New Roman" w:cs="Times New Roman"/>
-              </w:rPr>
-            </w:pPr>
-            <w:r>
-              <w:rPr>
-                <w:rFonts w:ascii="Times New Roman" w:hAnsi="Times New Roman" w:cs="Times New Roman"/>
-              </w:rPr>
-              <w:t>Child at start</w:t>
-            </w:r>
-          </w:p>
-        </w:tc>
-        <w:tc>
-          <w:tcPr>
-            <w:tcW w:w="1440" w:type="dxa"/>
+            <w:tcW w:w="1350" w:type="dxa"/>
+          </w:tcPr>
+          <w:p>
+            <w:pPr>
+              <w:rPr>
+                <w:rFonts w:ascii="Times New Roman" w:hAnsi="Times New Roman" w:cs="Times New Roman"/>
+              </w:rPr>
+            </w:pPr>
+            <w:r>
+              <w:rPr>
+                <w:rFonts w:ascii="Times New Roman" w:hAnsi="Times New Roman" w:cs="Times New Roman"/>
+              </w:rPr>
+              <w:t xml:space="preserve">Child </w:t>
+            </w:r>
+          </w:p>
+        </w:tc>
+        <w:tc>
+          <w:tcPr>
+            <w:tcW w:w="3870" w:type="dxa"/>
+          </w:tcPr>
+          <w:p>
+            <w:pPr>
+              <w:cnfStyle w:val="000000000000" w:firstRow="0" w:lastRow="0" w:firstColumn="0" w:lastColumn="0" w:oddVBand="0" w:evenVBand="0" w:oddHBand="0" w:evenHBand="0" w:firstRowFirstColumn="0" w:firstRowLastColumn="0" w:lastRowFirstColumn="0" w:lastRowLastColumn="0"/>
+              <w:rPr>
+                <w:rFonts w:ascii="Times New Roman" w:hAnsi="Times New Roman" w:cs="Times New Roman"/>
+              </w:rPr>
+            </w:pPr>
+            <w:r>
+              <w:rPr>
+                <w:rFonts w:ascii="Times New Roman" w:hAnsi="Times New Roman" w:cs="Times New Roman"/>
+              </w:rPr>
+              <w:t>A</w:t>
+            </w:r>
+            <w:r>
+              <w:rPr>
+                <w:rFonts w:ascii="Times New Roman" w:hAnsi="Times New Roman" w:cs="Times New Roman"/>
+              </w:rPr>
+              <w:t>t start</w:t>
+            </w:r>
+          </w:p>
+        </w:tc>
+        <w:tc>
+          <w:tcPr>
+            <w:tcW w:w="1260" w:type="dxa"/>
           </w:tcPr>
           <w:p>
             <w:pPr>
@@ -1822,7 +2516,7 @@
         </w:tc>
         <w:tc>
           <w:tcPr>
-            <w:tcW w:w="1350" w:type="dxa"/>
+            <w:tcW w:w="1340" w:type="dxa"/>
           </w:tcPr>
           <w:p>
             <w:pPr>
@@ -1841,7 +2535,7 @@
         </w:tc>
         <w:tc>
           <w:tcPr>
-            <w:tcW w:w="1165" w:type="dxa"/>
+            <w:tcW w:w="1085" w:type="dxa"/>
           </w:tcPr>
           <w:p>
             <w:pPr>
@@ -1863,19 +2557,44 @@
         <w:tc>
           <w:tcPr>
             <w:cnfStyle w:val="001000000000" w:firstRow="0" w:lastRow="0" w:firstColumn="1" w:lastColumn="0" w:oddVBand="0" w:evenVBand="0" w:oddHBand="0" w:evenHBand="0" w:firstRowFirstColumn="0" w:firstRowLastColumn="0" w:lastRowFirstColumn="0" w:lastRowLastColumn="0"/>
-            <w:tcW w:w="5395" w:type="dxa"/>
-          </w:tcPr>
-          <w:p>
-            <w:pPr>
-              <w:rPr>
-                <w:rFonts w:ascii="Times New Roman" w:hAnsi="Times New Roman" w:cs="Times New Roman"/>
-              </w:rPr>
-            </w:pPr>
-            <w:r>
-              <w:rPr>
-                <w:rFonts w:ascii="Times New Roman" w:hAnsi="Times New Roman" w:cs="Times New Roman"/>
-              </w:rPr>
-              <w:t xml:space="preserve">Main after child calls </w:t>
+            <w:tcW w:w="1350" w:type="dxa"/>
+          </w:tcPr>
+          <w:p>
+            <w:pPr>
+              <w:rPr>
+                <w:rFonts w:ascii="Times New Roman" w:hAnsi="Times New Roman" w:cs="Times New Roman"/>
+              </w:rPr>
+            </w:pPr>
+            <w:r>
+              <w:rPr>
+                <w:rFonts w:ascii="Times New Roman" w:hAnsi="Times New Roman" w:cs="Times New Roman"/>
+              </w:rPr>
+              <w:t xml:space="preserve">Main </w:t>
+            </w:r>
+          </w:p>
+        </w:tc>
+        <w:tc>
+          <w:tcPr>
+            <w:tcW w:w="3870" w:type="dxa"/>
+          </w:tcPr>
+          <w:p>
+            <w:pPr>
+              <w:cnfStyle w:val="000000000000" w:firstRow="0" w:lastRow="0" w:firstColumn="0" w:lastColumn="0" w:oddVBand="0" w:evenVBand="0" w:oddHBand="0" w:evenHBand="0" w:firstRowFirstColumn="0" w:firstRowLastColumn="0" w:lastRowFirstColumn="0" w:lastRowLastColumn="0"/>
+              <w:rPr>
+                <w:rFonts w:ascii="Times New Roman" w:hAnsi="Times New Roman" w:cs="Times New Roman"/>
+              </w:rPr>
+            </w:pPr>
+            <w:r>
+              <w:rPr>
+                <w:rFonts w:ascii="Times New Roman" w:hAnsi="Times New Roman" w:cs="Times New Roman"/>
+              </w:rPr>
+              <w:t>A</w:t>
+            </w:r>
+            <w:r>
+              <w:rPr>
+                <w:rFonts w:ascii="Times New Roman" w:hAnsi="Times New Roman" w:cs="Times New Roman"/>
+              </w:rPr>
+              <w:t xml:space="preserve">fter child calls </w:t>
             </w:r>
             <w:proofErr w:type="spellStart"/>
             <w:r>
@@ -1889,7 +2608,7 @@
         </w:tc>
         <w:tc>
           <w:tcPr>
-            <w:tcW w:w="1440" w:type="dxa"/>
+            <w:tcW w:w="1260" w:type="dxa"/>
           </w:tcPr>
           <w:p>
             <w:pPr>
@@ -1908,7 +2627,7 @@
         </w:tc>
         <w:tc>
           <w:tcPr>
-            <w:tcW w:w="1350" w:type="dxa"/>
+            <w:tcW w:w="1340" w:type="dxa"/>
           </w:tcPr>
           <w:p>
             <w:pPr>
@@ -1927,7 +2646,7 @@
         </w:tc>
         <w:tc>
           <w:tcPr>
-            <w:tcW w:w="1165" w:type="dxa"/>
+            <w:tcW w:w="1085" w:type="dxa"/>
           </w:tcPr>
           <w:p>
             <w:pPr>
@@ -1949,19 +2668,44 @@
         <w:tc>
           <w:tcPr>
             <w:cnfStyle w:val="001000000000" w:firstRow="0" w:lastRow="0" w:firstColumn="1" w:lastColumn="0" w:oddVBand="0" w:evenVBand="0" w:oddHBand="0" w:evenHBand="0" w:firstRowFirstColumn="0" w:firstRowLastColumn="0" w:lastRowFirstColumn="0" w:lastRowLastColumn="0"/>
-            <w:tcW w:w="5395" w:type="dxa"/>
-          </w:tcPr>
-          <w:p>
-            <w:pPr>
-              <w:rPr>
-                <w:rFonts w:ascii="Times New Roman" w:hAnsi="Times New Roman" w:cs="Times New Roman"/>
-              </w:rPr>
-            </w:pPr>
-            <w:r>
-              <w:rPr>
-                <w:rFonts w:ascii="Times New Roman" w:hAnsi="Times New Roman" w:cs="Times New Roman"/>
-              </w:rPr>
-              <w:t xml:space="preserve">Child after </w:t>
+            <w:tcW w:w="1350" w:type="dxa"/>
+          </w:tcPr>
+          <w:p>
+            <w:pPr>
+              <w:rPr>
+                <w:rFonts w:ascii="Times New Roman" w:hAnsi="Times New Roman" w:cs="Times New Roman"/>
+              </w:rPr>
+            </w:pPr>
+            <w:r>
+              <w:rPr>
+                <w:rFonts w:ascii="Times New Roman" w:hAnsi="Times New Roman" w:cs="Times New Roman"/>
+              </w:rPr>
+              <w:t xml:space="preserve">Child </w:t>
+            </w:r>
+          </w:p>
+        </w:tc>
+        <w:tc>
+          <w:tcPr>
+            <w:tcW w:w="3870" w:type="dxa"/>
+          </w:tcPr>
+          <w:p>
+            <w:pPr>
+              <w:cnfStyle w:val="000000000000" w:firstRow="0" w:lastRow="0" w:firstColumn="0" w:lastColumn="0" w:oddVBand="0" w:evenVBand="0" w:oddHBand="0" w:evenHBand="0" w:firstRowFirstColumn="0" w:firstRowLastColumn="0" w:lastRowFirstColumn="0" w:lastRowLastColumn="0"/>
+              <w:rPr>
+                <w:rFonts w:ascii="Times New Roman" w:hAnsi="Times New Roman" w:cs="Times New Roman"/>
+              </w:rPr>
+            </w:pPr>
+            <w:r>
+              <w:rPr>
+                <w:rFonts w:ascii="Times New Roman" w:hAnsi="Times New Roman" w:cs="Times New Roman"/>
+              </w:rPr>
+              <w:t>A</w:t>
+            </w:r>
+            <w:r>
+              <w:rPr>
+                <w:rFonts w:ascii="Times New Roman" w:hAnsi="Times New Roman" w:cs="Times New Roman"/>
+              </w:rPr>
+              <w:t xml:space="preserve">fter </w:t>
             </w:r>
             <w:proofErr w:type="spellStart"/>
             <w:r>
@@ -1975,7 +2719,7 @@
         </w:tc>
         <w:tc>
           <w:tcPr>
-            <w:tcW w:w="1440" w:type="dxa"/>
+            <w:tcW w:w="1260" w:type="dxa"/>
           </w:tcPr>
           <w:p>
             <w:pPr>
@@ -1994,7 +2738,7 @@
         </w:tc>
         <w:tc>
           <w:tcPr>
-            <w:tcW w:w="1350" w:type="dxa"/>
+            <w:tcW w:w="1340" w:type="dxa"/>
           </w:tcPr>
           <w:p>
             <w:pPr>
@@ -2013,7 +2757,7 @@
         </w:tc>
         <w:tc>
           <w:tcPr>
-            <w:tcW w:w="1165" w:type="dxa"/>
+            <w:tcW w:w="1085" w:type="dxa"/>
           </w:tcPr>
           <w:p>
             <w:pPr>
@@ -2034,6 +2778,7 @@
     </w:tbl>
     <w:p>
       <w:pPr>
+        <w:ind w:left="360"/>
         <w:rPr>
           <w:rFonts w:ascii="Times New Roman" w:hAnsi="Times New Roman" w:cs="Times New Roman"/>
         </w:rPr>
@@ -2041,6 +2786,74 @@
     </w:p>
     <w:p>
       <w:pPr>
+        <w:ind w:left="360"/>
+        <w:rPr>
+          <w:rFonts w:ascii="Times New Roman" w:hAnsi="Times New Roman" w:cs="Times New Roman"/>
+        </w:rPr>
+      </w:pPr>
+      <w:r>
+        <w:rPr>
+          <w:rFonts w:ascii="Times New Roman" w:hAnsi="Times New Roman" w:cs="Times New Roman"/>
+        </w:rPr>
+        <w:t xml:space="preserve">Task 2 analysis: </w:t>
+      </w:r>
+    </w:p>
+    <w:p>
+      <w:pPr>
+        <w:ind w:left="360" w:firstLine="360"/>
+        <w:rPr>
+          <w:rFonts w:ascii="Times New Roman" w:hAnsi="Times New Roman" w:cs="Times New Roman"/>
+        </w:rPr>
+      </w:pPr>
+      <w:r>
+        <w:rPr>
+          <w:rFonts w:ascii="Times New Roman" w:hAnsi="Times New Roman" w:cs="Times New Roman"/>
+        </w:rPr>
+        <w:t>Child processes are given about 288 KiB, for our function each subsequent child process was given what the previous chi</w:t>
+      </w:r>
+      <w:r>
+        <w:rPr>
+          <w:rFonts w:ascii="Times New Roman" w:hAnsi="Times New Roman" w:cs="Times New Roman"/>
+        </w:rPr>
+        <w:t>ld was given plus another 4 KiB</w:t>
+      </w:r>
+      <w:r>
+        <w:rPr>
+          <w:rFonts w:ascii="Times New Roman" w:hAnsi="Times New Roman" w:cs="Times New Roman"/>
+        </w:rPr>
+        <w:t xml:space="preserve">. Initially, Linux allocates the normal 288 KiB to a child process that loads another process but will allocate that child more space when he calls </w:t>
+      </w:r>
+      <w:proofErr w:type="spellStart"/>
+      <w:r>
+        <w:rPr>
+          <w:rFonts w:ascii="Times New Roman" w:hAnsi="Times New Roman" w:cs="Times New Roman"/>
+        </w:rPr>
+        <w:t>execv</w:t>
+      </w:r>
+      <w:proofErr w:type="spellEnd"/>
+      <w:r>
+        <w:rPr>
+          <w:rFonts w:ascii="Times New Roman" w:hAnsi="Times New Roman" w:cs="Times New Roman"/>
+        </w:rPr>
+        <w:t xml:space="preserve"> and needs the extra space. In our example with an empty function the child was given an extra 56 KiB, however when the child ran an </w:t>
+      </w:r>
+      <w:proofErr w:type="spellStart"/>
+      <w:r>
+        <w:rPr>
+          <w:rFonts w:ascii="Times New Roman" w:hAnsi="Times New Roman" w:cs="Times New Roman"/>
+        </w:rPr>
+        <w:t>execv</w:t>
+      </w:r>
+      <w:proofErr w:type="spellEnd"/>
+      <w:r>
+        <w:rPr>
+          <w:rFonts w:ascii="Times New Roman" w:hAnsi="Times New Roman" w:cs="Times New Roman"/>
+        </w:rPr>
+        <w:t xml:space="preserve"> on a function that needed a large amount of space he was given a massive 200720 KiB.</w:t>
+      </w:r>
+    </w:p>
+    <w:p>
+      <w:pPr>
         <w:rPr>
           <w:rFonts w:ascii="Times New Roman" w:hAnsi="Times New Roman" w:cs="Times New Roman"/>
           <w:b/>
@@ -2058,15 +2871,15 @@
     </w:p>
     <w:p>
       <w:pPr>
-        <w:rPr>
-          <w:rFonts w:ascii="Times New Roman" w:hAnsi="Times New Roman" w:cs="Times New Roman"/>
-        </w:rPr>
-      </w:pPr>
-      <w:r>
-        <w:rPr>
-          <w:rFonts w:ascii="Times New Roman" w:hAnsi="Times New Roman" w:cs="Times New Roman"/>
-        </w:rPr>
-        <w:lastRenderedPageBreak/>
+        <w:ind w:left="360" w:firstLine="360"/>
+        <w:rPr>
+          <w:rFonts w:ascii="Times New Roman" w:hAnsi="Times New Roman" w:cs="Times New Roman"/>
+        </w:rPr>
+      </w:pPr>
+      <w:r>
+        <w:rPr>
+          <w:rFonts w:ascii="Times New Roman" w:hAnsi="Times New Roman" w:cs="Times New Roman"/>
+        </w:rPr>
         <w:t>For task 3 and 4, we chose to check memory allocation every 100ms, to avoid wasting unnecessary CPU cycles on spinning through the loop. The program checks memory allocation by parsing the “/</w:t>
       </w:r>
       <w:proofErr w:type="spellStart"/>
@@ -2184,6 +2997,7 @@
     </w:p>
     <w:p>
       <w:pPr>
+        <w:ind w:left="360" w:firstLine="360"/>
         <w:rPr>
           <w:rFonts w:ascii="Times New Roman" w:hAnsi="Times New Roman" w:cs="Times New Roman"/>
         </w:rPr>
@@ -2259,6 +3073,7 @@
     </w:p>
     <w:p>
       <w:pPr>
+        <w:ind w:left="360" w:firstLine="360"/>
         <w:rPr>
           <w:rFonts w:ascii="Times New Roman" w:hAnsi="Times New Roman" w:cs="Times New Roman"/>
         </w:rPr>
@@ -2292,115 +3107,108 @@
     </w:p>
     <w:p>
       <w:pPr>
-        <w:rPr>
-          <w:rFonts w:ascii="Times New Roman" w:hAnsi="Times New Roman" w:cs="Times New Roman"/>
-        </w:rPr>
-      </w:pPr>
+        <w:ind w:left="720" w:hanging="720"/>
+        <w:rPr>
+          <w:rFonts w:ascii="Times New Roman" w:hAnsi="Times New Roman" w:cs="Times New Roman"/>
+          <w:b/>
+          <w:u w:val="single"/>
+        </w:rPr>
+      </w:pPr>
+      <w:r>
+        <w:rPr>
+          <w:rFonts w:ascii="Times New Roman" w:hAnsi="Times New Roman" w:cs="Times New Roman"/>
+          <w:b/>
+          <w:u w:val="single"/>
+        </w:rPr>
+        <w:t>Overall Analysis</w:t>
+      </w:r>
     </w:p>
     <w:p>
       <w:pPr>
-        <w:ind w:left="720" w:hanging="720"/>
-        <w:rPr>
-          <w:rFonts w:ascii="Times New Roman" w:hAnsi="Times New Roman" w:cs="Times New Roman"/>
-        </w:rPr>
-      </w:pPr>
-      <w:r>
-        <w:rPr>
-          <w:rFonts w:ascii="Times New Roman" w:hAnsi="Times New Roman" w:cs="Times New Roman"/>
-        </w:rPr>
-        <w:t>Task 1: New processes are given about 640 KiB on their start and that does not vary based on things currently running or the type of process. If the process needs more space it allocates it when the code calls it to, so the memory allocation of a process will change over time, the OS will allocate and deallocate space as it runs.</w:t>
+        <w:ind w:firstLine="360"/>
+        <w:rPr>
+          <w:rFonts w:ascii="Times New Roman" w:hAnsi="Times New Roman" w:cs="Times New Roman"/>
+        </w:rPr>
+      </w:pPr>
+      <w:r>
+        <w:rPr>
+          <w:rFonts w:ascii="Times New Roman" w:hAnsi="Times New Roman" w:cs="Times New Roman"/>
+        </w:rPr>
+        <w:t>From this assignment we</w:t>
+      </w:r>
+      <w:r>
+        <w:rPr>
+          <w:rFonts w:ascii="Times New Roman" w:hAnsi="Times New Roman" w:cs="Times New Roman"/>
+        </w:rPr>
+        <w:t xml:space="preserve"> learned that even small functions </w:t>
+      </w:r>
+      <w:r>
+        <w:rPr>
+          <w:rFonts w:ascii="Times New Roman" w:hAnsi="Times New Roman" w:cs="Times New Roman"/>
+        </w:rPr>
+        <w:t>can take quite a bit of space. we</w:t>
+      </w:r>
+      <w:r>
+        <w:rPr>
+          <w:rFonts w:ascii="Times New Roman" w:hAnsi="Times New Roman" w:cs="Times New Roman"/>
+        </w:rPr>
+        <w:t xml:space="preserve"> also learned that an </w:t>
+      </w:r>
+      <w:proofErr w:type="spellStart"/>
+      <w:r>
+        <w:rPr>
+          <w:rFonts w:ascii="Times New Roman" w:hAnsi="Times New Roman" w:cs="Times New Roman"/>
+        </w:rPr>
+        <w:t>execv</w:t>
+      </w:r>
+      <w:proofErr w:type="spellEnd"/>
+      <w:r>
+        <w:rPr>
+          <w:rFonts w:ascii="Times New Roman" w:hAnsi="Times New Roman" w:cs="Times New Roman"/>
+        </w:rPr>
+        <w:t xml:space="preserve"> call will not completely destroy the process that called it but rather replace it.</w:t>
+      </w:r>
+      <w:r>
+        <w:rPr>
+          <w:rFonts w:ascii="Times New Roman" w:hAnsi="Times New Roman" w:cs="Times New Roman"/>
+        </w:rPr>
+        <w:t xml:space="preserve"> </w:t>
+      </w:r>
+      <w:r>
+        <w:rPr>
+          <w:rFonts w:ascii="Times New Roman" w:hAnsi="Times New Roman" w:cs="Times New Roman"/>
+        </w:rPr>
+        <w:t>We also learned from Task 1 that Linux allocates less memory to new processes when there is a large amount of memory in use.</w:t>
+      </w:r>
+      <w:r>
+        <w:rPr>
+          <w:rFonts w:ascii="Times New Roman" w:hAnsi="Times New Roman" w:cs="Times New Roman"/>
+        </w:rPr>
+        <w:t xml:space="preserve"> </w:t>
+      </w:r>
+      <w:r>
+        <w:rPr>
+          <w:rFonts w:ascii="Times New Roman" w:hAnsi="Times New Roman" w:cs="Times New Roman"/>
+        </w:rPr>
+        <w:t>Other than that, the results we saw were pretty much what we expected. Simple C-programs are allocated 500-700KiB of memory, and their forked children are smaller. This is because only a part of the parent’</w:t>
+      </w:r>
+      <w:r>
+        <w:rPr>
+          <w:rFonts w:ascii="Times New Roman" w:hAnsi="Times New Roman" w:cs="Times New Roman"/>
+        </w:rPr>
+        <w:t xml:space="preserve">s address space is copied to the child. </w:t>
       </w:r>
     </w:p>
     <w:p>
       <w:pPr>
-        <w:ind w:left="720" w:hanging="720"/>
-        <w:rPr>
-          <w:rFonts w:ascii="Times New Roman" w:hAnsi="Times New Roman" w:cs="Times New Roman"/>
-        </w:rPr>
-      </w:pPr>
-      <w:r>
-        <w:rPr>
-          <w:rFonts w:ascii="Times New Roman" w:hAnsi="Times New Roman" w:cs="Times New Roman"/>
-        </w:rPr>
-        <w:t xml:space="preserve">Task 2: Child processes are given about 288 KiB, for our function each subsequent child process was given what the previous child was given plus another 4 KiB, this may be a coincidence though. Initially, Linux allocates the normal 288 KiB to a child process that loads another process but will allocate that child more space when he calls </w:t>
-      </w:r>
-      <w:proofErr w:type="spellStart"/>
-      <w:r>
-        <w:rPr>
-          <w:rFonts w:ascii="Times New Roman" w:hAnsi="Times New Roman" w:cs="Times New Roman"/>
-        </w:rPr>
-        <w:t>execv</w:t>
-      </w:r>
-      <w:proofErr w:type="spellEnd"/>
-      <w:r>
-        <w:rPr>
-          <w:rFonts w:ascii="Times New Roman" w:hAnsi="Times New Roman" w:cs="Times New Roman"/>
-        </w:rPr>
-        <w:t xml:space="preserve"> and needs the extra space. In our example with an empty function the child was given an extra 56 KiB, however when the child ran an </w:t>
-      </w:r>
-      <w:proofErr w:type="spellStart"/>
-      <w:r>
-        <w:rPr>
-          <w:rFonts w:ascii="Times New Roman" w:hAnsi="Times New Roman" w:cs="Times New Roman"/>
-        </w:rPr>
-        <w:t>execv</w:t>
-      </w:r>
-      <w:proofErr w:type="spellEnd"/>
-      <w:r>
-        <w:rPr>
-          <w:rFonts w:ascii="Times New Roman" w:hAnsi="Times New Roman" w:cs="Times New Roman"/>
-        </w:rPr>
-        <w:t xml:space="preserve"> on a function that needed a large amount of space he was given a massive 200720 KiB.</w:t>
-      </w:r>
-    </w:p>
-    <w:p>
-      <w:pPr>
-        <w:ind w:left="720" w:hanging="720"/>
-        <w:rPr>
-          <w:rFonts w:ascii="Times New Roman" w:hAnsi="Times New Roman" w:cs="Times New Roman"/>
-        </w:rPr>
-      </w:pPr>
-    </w:p>
-    <w:p>
-      <w:pPr>
-        <w:ind w:left="720" w:hanging="720"/>
-        <w:rPr>
-          <w:rFonts w:ascii="Times New Roman" w:hAnsi="Times New Roman" w:cs="Times New Roman"/>
-        </w:rPr>
-      </w:pPr>
-      <w:r>
-        <w:rPr>
-          <w:rFonts w:ascii="Times New Roman" w:hAnsi="Times New Roman" w:cs="Times New Roman"/>
-        </w:rPr>
-        <w:t xml:space="preserve">From this assignment I learned that even small functions can take quite a bit of space. I also learned that an </w:t>
-      </w:r>
-      <w:proofErr w:type="spellStart"/>
-      <w:r>
-        <w:rPr>
-          <w:rFonts w:ascii="Times New Roman" w:hAnsi="Times New Roman" w:cs="Times New Roman"/>
-        </w:rPr>
-        <w:t>execv</w:t>
-      </w:r>
-      <w:proofErr w:type="spellEnd"/>
-      <w:r>
-        <w:rPr>
-          <w:rFonts w:ascii="Times New Roman" w:hAnsi="Times New Roman" w:cs="Times New Roman"/>
-        </w:rPr>
-        <w:t xml:space="preserve"> call will not completely destroy the process that called it but rather replace it.</w:t>
-      </w:r>
-    </w:p>
-    <w:p>
-      <w:pPr>
-        <w:rPr>
-          <w:rFonts w:ascii="Times New Roman" w:hAnsi="Times New Roman" w:cs="Times New Roman"/>
-        </w:rPr>
-      </w:pPr>
-      <w:bookmarkStart w:id="0" w:name="_GoBack"/>
-      <w:bookmarkEnd w:id="0"/>
+        <w:rPr>
+          <w:rFonts w:ascii="Times New Roman" w:hAnsi="Times New Roman" w:cs="Times New Roman"/>
+        </w:rPr>
+      </w:pPr>
     </w:p>
     <w:sectPr>
       <w:pgSz w:w="12240" w:h="15840"/>
-      <w:pgMar w:top="1440" w:right="1440" w:bottom="1440" w:left="1440" w:header="720" w:footer="720" w:gutter="0"/>
+      <w:pgMar w:top="1080" w:right="1080" w:bottom="1080" w:left="1080" w:header="720" w:footer="720" w:gutter="0"/>
       <w:cols w:space="720"/>
       <w:docGrid w:linePitch="360"/>
     </w:sectPr>

</xml_diff>